<commit_message>
to context switch section
</commit_message>
<xml_diff>
--- a/Lecture-5/Lecture-5.docx
+++ b/Lecture-5/Lecture-5.docx
@@ -59,7 +59,7 @@
     </w:p>
     <w:p>
       <w:pPr>
-        <w:jc w:val="right"/>
+        <w:jc w:val="lowKashida"/>
         <w:rPr>
           <w:rFonts w:cs="B Nazanin"/>
           <w:b/>
@@ -74,7 +74,7 @@
     <w:p>
       <w:pPr>
         <w:bidi/>
-        <w:jc w:val="both"/>
+        <w:jc w:val="lowKashida"/>
         <w:rPr>
           <w:rFonts w:cs="B Nazanin"/>
           <w:b/>
@@ -153,7 +153,7 @@
     <w:p>
       <w:pPr>
         <w:bidi/>
-        <w:jc w:val="both"/>
+        <w:jc w:val="lowKashida"/>
         <w:rPr>
           <w:rFonts w:cs="B Nazanin"/>
           <w:b/>
@@ -218,22 +218,22 @@
     <w:p>
       <w:pPr>
         <w:bidi/>
-        <w:jc w:val="both"/>
-        <w:rPr>
-          <w:rFonts w:cs="B Nazanin"/>
-          <w:b/>
-          <w:bCs/>
-          <w:sz w:val="32"/>
-          <w:szCs w:val="32"/>
-          <w:rtl/>
-          <w:lang w:bidi="fa-IR"/>
-        </w:rPr>
-      </w:pPr>
-    </w:p>
-    <w:p>
-      <w:pPr>
-        <w:bidi/>
-        <w:jc w:val="both"/>
+        <w:jc w:val="lowKashida"/>
+        <w:rPr>
+          <w:rFonts w:cs="B Nazanin"/>
+          <w:b/>
+          <w:bCs/>
+          <w:sz w:val="32"/>
+          <w:szCs w:val="32"/>
+          <w:rtl/>
+          <w:lang w:bidi="fa-IR"/>
+        </w:rPr>
+      </w:pPr>
+    </w:p>
+    <w:p>
+      <w:pPr>
+        <w:bidi/>
+        <w:jc w:val="lowKashida"/>
         <w:rPr>
           <w:rFonts w:cs="B Nazanin"/>
           <w:b/>
@@ -286,22 +286,22 @@
     <w:p>
       <w:pPr>
         <w:bidi/>
-        <w:jc w:val="both"/>
-        <w:rPr>
-          <w:rFonts w:cs="B Nazanin"/>
-          <w:b/>
-          <w:bCs/>
-          <w:sz w:val="32"/>
-          <w:szCs w:val="32"/>
-          <w:rtl/>
-          <w:lang w:bidi="fa-IR"/>
-        </w:rPr>
-      </w:pPr>
-    </w:p>
-    <w:p>
-      <w:pPr>
-        <w:bidi/>
-        <w:jc w:val="both"/>
+        <w:jc w:val="lowKashida"/>
+        <w:rPr>
+          <w:rFonts w:cs="B Nazanin"/>
+          <w:b/>
+          <w:bCs/>
+          <w:sz w:val="32"/>
+          <w:szCs w:val="32"/>
+          <w:rtl/>
+          <w:lang w:bidi="fa-IR"/>
+        </w:rPr>
+      </w:pPr>
+    </w:p>
+    <w:p>
+      <w:pPr>
+        <w:bidi/>
+        <w:jc w:val="lowKashida"/>
         <w:rPr>
           <w:rFonts w:cs="B Nazanin"/>
           <w:b/>
@@ -397,22 +397,22 @@
     <w:p>
       <w:pPr>
         <w:bidi/>
-        <w:jc w:val="both"/>
-        <w:rPr>
-          <w:rFonts w:cs="B Nazanin" w:hint="cs"/>
-          <w:b/>
-          <w:bCs/>
-          <w:sz w:val="32"/>
-          <w:szCs w:val="32"/>
-          <w:rtl/>
-          <w:lang w:bidi="fa-IR"/>
-        </w:rPr>
-      </w:pPr>
-    </w:p>
-    <w:p>
-      <w:pPr>
-        <w:bidi/>
-        <w:jc w:val="both"/>
+        <w:jc w:val="lowKashida"/>
+        <w:rPr>
+          <w:rFonts w:cs="B Nazanin" w:hint="cs"/>
+          <w:b/>
+          <w:bCs/>
+          <w:sz w:val="32"/>
+          <w:szCs w:val="32"/>
+          <w:rtl/>
+          <w:lang w:bidi="fa-IR"/>
+        </w:rPr>
+      </w:pPr>
+    </w:p>
+    <w:p>
+      <w:pPr>
+        <w:bidi/>
+        <w:jc w:val="lowKashida"/>
         <w:rPr>
           <w:rFonts w:cs="B Nazanin" w:hint="cs"/>
           <w:b/>
@@ -439,7 +439,7 @@
     <w:p>
       <w:pPr>
         <w:bidi/>
-        <w:jc w:val="both"/>
+        <w:jc w:val="lowKashida"/>
         <w:rPr>
           <w:rFonts w:cs="B Nazanin"/>
           <w:b/>
@@ -466,22 +466,22 @@
     <w:p>
       <w:pPr>
         <w:bidi/>
-        <w:jc w:val="both"/>
-        <w:rPr>
-          <w:rFonts w:cs="B Nazanin" w:hint="cs"/>
-          <w:b/>
-          <w:bCs/>
-          <w:sz w:val="32"/>
-          <w:szCs w:val="32"/>
-          <w:rtl/>
-          <w:lang w:bidi="fa-IR"/>
-        </w:rPr>
-      </w:pPr>
-    </w:p>
-    <w:p>
-      <w:pPr>
-        <w:bidi/>
-        <w:jc w:val="both"/>
+        <w:jc w:val="lowKashida"/>
+        <w:rPr>
+          <w:rFonts w:cs="B Nazanin" w:hint="cs"/>
+          <w:b/>
+          <w:bCs/>
+          <w:sz w:val="32"/>
+          <w:szCs w:val="32"/>
+          <w:rtl/>
+          <w:lang w:bidi="fa-IR"/>
+        </w:rPr>
+      </w:pPr>
+    </w:p>
+    <w:p>
+      <w:pPr>
+        <w:bidi/>
+        <w:jc w:val="lowKashida"/>
         <w:rPr>
           <w:rFonts w:cs="B Nazanin" w:hint="cs"/>
           <w:b/>
@@ -558,139 +558,6 @@
             <wp:extent cx="5943600" cy="2169795"/>
             <wp:effectExtent l="0" t="0" r="0" b="1905"/>
             <wp:docPr id="1" name="Picture 1"/>
-            <wp:cNvGraphicFramePr>
-              <a:graphicFrameLocks xmlns:a="http://schemas.openxmlformats.org/drawingml/2006/main" noChangeAspect="1"/>
-            </wp:cNvGraphicFramePr>
-            <a:graphic xmlns:a="http://schemas.openxmlformats.org/drawingml/2006/main">
-              <a:graphicData uri="http://schemas.openxmlformats.org/drawingml/2006/picture">
-                <pic:pic xmlns:pic="http://schemas.openxmlformats.org/drawingml/2006/picture">
-                  <pic:nvPicPr>
-                    <pic:cNvPr id="1" name=""/>
-                    <pic:cNvPicPr/>
-                  </pic:nvPicPr>
-                  <pic:blipFill>
-                    <a:blip r:embed="rId4"/>
-                    <a:stretch>
-                      <a:fillRect/>
-                    </a:stretch>
-                  </pic:blipFill>
-                  <pic:spPr>
-                    <a:xfrm>
-                      <a:off x="0" y="0"/>
-                      <a:ext cx="5943600" cy="2169795"/>
-                    </a:xfrm>
-                    <a:prstGeom prst="rect">
-                      <a:avLst/>
-                    </a:prstGeom>
-                  </pic:spPr>
-                </pic:pic>
-              </a:graphicData>
-            </a:graphic>
-          </wp:inline>
-        </w:drawing>
-      </w:r>
-    </w:p>
-    <w:p>
-      <w:pPr>
-        <w:bidi/>
-        <w:rPr>
-          <w:rFonts w:cs="B Nazanin"/>
-          <w:b/>
-          <w:bCs/>
-          <w:sz w:val="32"/>
-          <w:szCs w:val="32"/>
-          <w:rtl/>
-          <w:lang w:bidi="fa-IR"/>
-        </w:rPr>
-      </w:pPr>
-      <w:r>
-        <w:rPr>
-          <w:rFonts w:cs="B Nazanin" w:hint="cs"/>
-          <w:b/>
-          <w:bCs/>
-          <w:sz w:val="32"/>
-          <w:szCs w:val="32"/>
-          <w:rtl/>
-          <w:lang w:bidi="fa-IR"/>
-        </w:rPr>
-        <w:t>با استفاده از زمانبندی با اولویت، این فرایند ها بر اساس نمودار گانت (</w:t>
-      </w:r>
-      <w:r>
-        <w:rPr>
-          <w:rFonts w:cs="B Nazanin"/>
-          <w:b/>
-          <w:bCs/>
-          <w:sz w:val="32"/>
-          <w:szCs w:val="32"/>
-          <w:lang w:bidi="fa-IR"/>
-        </w:rPr>
-        <w:t>GANTT</w:t>
-      </w:r>
-      <w:r>
-        <w:rPr>
-          <w:rFonts w:cs="B Nazanin" w:hint="cs"/>
-          <w:b/>
-          <w:bCs/>
-          <w:sz w:val="32"/>
-          <w:szCs w:val="32"/>
-          <w:rtl/>
-          <w:lang w:bidi="fa-IR"/>
-        </w:rPr>
-        <w:t>)</w:t>
-      </w:r>
-      <w:r>
-        <w:rPr>
-          <w:rFonts w:cs="B Nazanin"/>
-          <w:b/>
-          <w:bCs/>
-          <w:sz w:val="32"/>
-          <w:szCs w:val="32"/>
-          <w:lang w:bidi="fa-IR"/>
-        </w:rPr>
-        <w:t xml:space="preserve"> </w:t>
-      </w:r>
-      <w:r>
-        <w:rPr>
-          <w:rFonts w:cs="B Nazanin" w:hint="cs"/>
-          <w:b/>
-          <w:bCs/>
-          <w:sz w:val="32"/>
-          <w:szCs w:val="32"/>
-          <w:rtl/>
-          <w:lang w:bidi="fa-IR"/>
-        </w:rPr>
-        <w:t xml:space="preserve"> زیر رسم می شوند:</w:t>
-      </w:r>
-    </w:p>
-    <w:p>
-      <w:pPr>
-        <w:bidi/>
-        <w:jc w:val="center"/>
-        <w:rPr>
-          <w:rFonts w:cs="B Nazanin"/>
-          <w:b/>
-          <w:bCs/>
-          <w:sz w:val="32"/>
-          <w:szCs w:val="32"/>
-          <w:rtl/>
-          <w:lang w:bidi="fa-IR"/>
-        </w:rPr>
-      </w:pPr>
-      <w:r>
-        <w:rPr>
-          <w:rFonts w:cs="B Nazanin"/>
-          <w:b/>
-          <w:bCs/>
-          <w:sz w:val="32"/>
-          <w:szCs w:val="32"/>
-          <w:rtl/>
-          <w:lang w:bidi="fa-IR"/>
-        </w:rPr>
-        <w:drawing>
-          <wp:inline distT="0" distB="0" distL="0" distR="0" wp14:anchorId="2529DC75" wp14:editId="014274B0">
-            <wp:extent cx="5943600" cy="847725"/>
-            <wp:effectExtent l="0" t="0" r="0" b="9525"/>
-            <wp:docPr id="2" name="Picture 2"/>
             <wp:cNvGraphicFramePr>
               <a:graphicFrameLocks xmlns:a="http://schemas.openxmlformats.org/drawingml/2006/main" noChangeAspect="1"/>
             </wp:cNvGraphicFramePr>
@@ -710,6 +577,140 @@
                   <pic:spPr>
                     <a:xfrm>
                       <a:off x="0" y="0"/>
+                      <a:ext cx="5943600" cy="2169795"/>
+                    </a:xfrm>
+                    <a:prstGeom prst="rect">
+                      <a:avLst/>
+                    </a:prstGeom>
+                  </pic:spPr>
+                </pic:pic>
+              </a:graphicData>
+            </a:graphic>
+          </wp:inline>
+        </w:drawing>
+      </w:r>
+    </w:p>
+    <w:p>
+      <w:pPr>
+        <w:bidi/>
+        <w:jc w:val="lowKashida"/>
+        <w:rPr>
+          <w:rFonts w:cs="B Nazanin"/>
+          <w:b/>
+          <w:bCs/>
+          <w:sz w:val="32"/>
+          <w:szCs w:val="32"/>
+          <w:rtl/>
+          <w:lang w:bidi="fa-IR"/>
+        </w:rPr>
+      </w:pPr>
+      <w:r>
+        <w:rPr>
+          <w:rFonts w:cs="B Nazanin" w:hint="cs"/>
+          <w:b/>
+          <w:bCs/>
+          <w:sz w:val="32"/>
+          <w:szCs w:val="32"/>
+          <w:rtl/>
+          <w:lang w:bidi="fa-IR"/>
+        </w:rPr>
+        <w:t>با استفاده از زمانبندی با اولویت، این فرایند ها بر اساس نمودار گانت (</w:t>
+      </w:r>
+      <w:r>
+        <w:rPr>
+          <w:rFonts w:cs="B Nazanin"/>
+          <w:b/>
+          <w:bCs/>
+          <w:sz w:val="32"/>
+          <w:szCs w:val="32"/>
+          <w:lang w:bidi="fa-IR"/>
+        </w:rPr>
+        <w:t>GANTT</w:t>
+      </w:r>
+      <w:r>
+        <w:rPr>
+          <w:rFonts w:cs="B Nazanin" w:hint="cs"/>
+          <w:b/>
+          <w:bCs/>
+          <w:sz w:val="32"/>
+          <w:szCs w:val="32"/>
+          <w:rtl/>
+          <w:lang w:bidi="fa-IR"/>
+        </w:rPr>
+        <w:t>)</w:t>
+      </w:r>
+      <w:r>
+        <w:rPr>
+          <w:rFonts w:cs="B Nazanin"/>
+          <w:b/>
+          <w:bCs/>
+          <w:sz w:val="32"/>
+          <w:szCs w:val="32"/>
+          <w:lang w:bidi="fa-IR"/>
+        </w:rPr>
+        <w:t xml:space="preserve"> </w:t>
+      </w:r>
+      <w:r>
+        <w:rPr>
+          <w:rFonts w:cs="B Nazanin" w:hint="cs"/>
+          <w:b/>
+          <w:bCs/>
+          <w:sz w:val="32"/>
+          <w:szCs w:val="32"/>
+          <w:rtl/>
+          <w:lang w:bidi="fa-IR"/>
+        </w:rPr>
+        <w:t xml:space="preserve"> زیر رسم می شوند:</w:t>
+      </w:r>
+    </w:p>
+    <w:p>
+      <w:pPr>
+        <w:bidi/>
+        <w:jc w:val="center"/>
+        <w:rPr>
+          <w:rFonts w:cs="B Nazanin"/>
+          <w:b/>
+          <w:bCs/>
+          <w:sz w:val="32"/>
+          <w:szCs w:val="32"/>
+          <w:rtl/>
+          <w:lang w:bidi="fa-IR"/>
+        </w:rPr>
+      </w:pPr>
+      <w:r>
+        <w:rPr>
+          <w:rFonts w:cs="B Nazanin"/>
+          <w:b/>
+          <w:bCs/>
+          <w:sz w:val="32"/>
+          <w:szCs w:val="32"/>
+          <w:rtl/>
+          <w:lang w:bidi="fa-IR"/>
+        </w:rPr>
+        <w:drawing>
+          <wp:inline distT="0" distB="0" distL="0" distR="0" wp14:anchorId="2529DC75" wp14:editId="014274B0">
+            <wp:extent cx="5943600" cy="847725"/>
+            <wp:effectExtent l="0" t="0" r="0" b="9525"/>
+            <wp:docPr id="2" name="Picture 2"/>
+            <wp:cNvGraphicFramePr>
+              <a:graphicFrameLocks xmlns:a="http://schemas.openxmlformats.org/drawingml/2006/main" noChangeAspect="1"/>
+            </wp:cNvGraphicFramePr>
+            <a:graphic xmlns:a="http://schemas.openxmlformats.org/drawingml/2006/main">
+              <a:graphicData uri="http://schemas.openxmlformats.org/drawingml/2006/picture">
+                <pic:pic xmlns:pic="http://schemas.openxmlformats.org/drawingml/2006/picture">
+                  <pic:nvPicPr>
+                    <pic:cNvPr id="1" name=""/>
+                    <pic:cNvPicPr/>
+                  </pic:nvPicPr>
+                  <pic:blipFill>
+                    <a:blip r:embed="rId6"/>
+                    <a:stretch>
+                      <a:fillRect/>
+                    </a:stretch>
+                  </pic:blipFill>
+                  <pic:spPr>
+                    <a:xfrm>
+                      <a:off x="0" y="0"/>
                       <a:ext cx="5943600" cy="847725"/>
                     </a:xfrm>
                     <a:prstGeom prst="rect">
@@ -726,6 +727,7 @@
     <w:p>
       <w:pPr>
         <w:bidi/>
+        <w:jc w:val="lowKashida"/>
         <w:rPr>
           <w:rFonts w:cs="B Nazanin" w:hint="cs"/>
           <w:b/>
@@ -752,6 +754,7 @@
     <w:p>
       <w:pPr>
         <w:bidi/>
+        <w:jc w:val="lowKashida"/>
         <w:rPr>
           <w:rFonts w:cs="B Nazanin" w:hint="cs"/>
           <w:b/>
@@ -778,6 +781,7 @@
     <w:p>
       <w:pPr>
         <w:bidi/>
+        <w:jc w:val="lowKashida"/>
         <w:rPr>
           <w:rFonts w:cs="B Nazanin" w:hint="cs"/>
           <w:b/>
@@ -827,6 +831,7 @@
     <w:p>
       <w:pPr>
         <w:bidi/>
+        <w:jc w:val="lowKashida"/>
         <w:rPr>
           <w:rFonts w:cs="B Nazanin" w:hint="cs"/>
           <w:b/>
@@ -878,6 +883,7 @@
     <w:p>
       <w:pPr>
         <w:bidi/>
+        <w:jc w:val="lowKashida"/>
         <w:rPr>
           <w:rFonts w:cs="B Nazanin"/>
           <w:b/>
@@ -971,7 +977,1526 @@
           <w:rtl/>
           <w:lang w:bidi="fa-IR"/>
         </w:rPr>
-        <w:t>)، فرایند جدید بدون توجه به اولویتش درابتدا</w:t>
+        <w:t>)، فرایند جدید بدون توجه به اولویتش درابتدای صف آماده قرار می گیرد</w:t>
+      </w:r>
+    </w:p>
+    <w:p>
+      <w:pPr>
+        <w:bidi/>
+        <w:jc w:val="lowKashida"/>
+        <w:rPr>
+          <w:rFonts w:cs="B Nazanin" w:hint="cs"/>
+          <w:b/>
+          <w:bCs/>
+          <w:sz w:val="32"/>
+          <w:szCs w:val="32"/>
+          <w:rtl/>
+          <w:lang w:bidi="fa-IR"/>
+        </w:rPr>
+      </w:pPr>
+      <w:r>
+        <w:rPr>
+          <w:rFonts w:cs="B Nazanin" w:hint="cs"/>
+          <w:b/>
+          <w:bCs/>
+          <w:sz w:val="32"/>
+          <w:szCs w:val="32"/>
+          <w:highlight w:val="yellow"/>
+          <w:rtl/>
+          <w:lang w:bidi="fa-IR"/>
+        </w:rPr>
+        <w:t>مساله ی عمده در الگوریتم زمانبندی با اولویت، انسداد (</w:t>
+      </w:r>
+      <w:r>
+        <w:rPr>
+          <w:rFonts w:cs="B Nazanin"/>
+          <w:b/>
+          <w:bCs/>
+          <w:sz w:val="32"/>
+          <w:szCs w:val="32"/>
+          <w:highlight w:val="yellow"/>
+          <w:lang w:bidi="fa-IR"/>
+        </w:rPr>
+        <w:t>indefinite Blocking</w:t>
+      </w:r>
+      <w:r>
+        <w:rPr>
+          <w:rFonts w:cs="B Nazanin" w:hint="cs"/>
+          <w:b/>
+          <w:bCs/>
+          <w:sz w:val="32"/>
+          <w:szCs w:val="32"/>
+          <w:highlight w:val="yellow"/>
+          <w:rtl/>
+          <w:lang w:bidi="fa-IR"/>
+        </w:rPr>
+        <w:t>) یا گرسنگی (قحطی) (</w:t>
+      </w:r>
+      <w:r>
+        <w:rPr>
+          <w:rFonts w:cs="B Nazanin"/>
+          <w:b/>
+          <w:bCs/>
+          <w:sz w:val="32"/>
+          <w:szCs w:val="32"/>
+          <w:highlight w:val="yellow"/>
+          <w:lang w:bidi="fa-IR"/>
+        </w:rPr>
+        <w:t>Starvation</w:t>
+      </w:r>
+      <w:r>
+        <w:rPr>
+          <w:rFonts w:cs="B Nazanin" w:hint="cs"/>
+          <w:b/>
+          <w:bCs/>
+          <w:sz w:val="32"/>
+          <w:szCs w:val="32"/>
+          <w:highlight w:val="yellow"/>
+          <w:rtl/>
+          <w:lang w:bidi="fa-IR"/>
+        </w:rPr>
+        <w:t>)</w:t>
+      </w:r>
+      <w:r>
+        <w:rPr>
+          <w:rFonts w:cs="B Nazanin"/>
+          <w:b/>
+          <w:bCs/>
+          <w:sz w:val="32"/>
+          <w:szCs w:val="32"/>
+          <w:highlight w:val="yellow"/>
+          <w:lang w:bidi="fa-IR"/>
+        </w:rPr>
+        <w:t xml:space="preserve"> </w:t>
+      </w:r>
+      <w:r>
+        <w:rPr>
+          <w:rFonts w:cs="B Nazanin" w:hint="cs"/>
+          <w:b/>
+          <w:bCs/>
+          <w:sz w:val="32"/>
+          <w:szCs w:val="32"/>
+          <w:highlight w:val="yellow"/>
+          <w:rtl/>
+          <w:lang w:bidi="fa-IR"/>
+        </w:rPr>
+        <w:t>است.</w:t>
+      </w:r>
+    </w:p>
+    <w:p>
+      <w:pPr>
+        <w:bidi/>
+        <w:jc w:val="lowKashida"/>
+        <w:rPr>
+          <w:rFonts w:cs="B Nazanin"/>
+          <w:b/>
+          <w:bCs/>
+          <w:sz w:val="32"/>
+          <w:szCs w:val="32"/>
+          <w:rtl/>
+          <w:lang w:bidi="fa-IR"/>
+        </w:rPr>
+      </w:pPr>
+      <w:r>
+        <w:rPr>
+          <w:rFonts w:cs="B Nazanin" w:hint="cs"/>
+          <w:b/>
+          <w:bCs/>
+          <w:sz w:val="32"/>
+          <w:szCs w:val="32"/>
+          <w:rtl/>
+          <w:lang w:bidi="fa-IR"/>
+        </w:rPr>
+        <w:t>فرایندی که آماده ی اجرا است ولی منتظر پردازنده باشد، مسدود در نظر گرفته می شود.</w:t>
+      </w:r>
+    </w:p>
+    <w:p>
+      <w:pPr>
+        <w:bidi/>
+        <w:jc w:val="lowKashida"/>
+        <w:rPr>
+          <w:rFonts w:cs="B Nazanin"/>
+          <w:b/>
+          <w:bCs/>
+          <w:sz w:val="32"/>
+          <w:szCs w:val="32"/>
+          <w:rtl/>
+          <w:lang w:bidi="fa-IR"/>
+        </w:rPr>
+      </w:pPr>
+      <w:r>
+        <w:rPr>
+          <w:rFonts w:cs="B Nazanin" w:hint="cs"/>
+          <w:b/>
+          <w:bCs/>
+          <w:sz w:val="32"/>
+          <w:szCs w:val="32"/>
+          <w:rtl/>
+          <w:lang w:bidi="fa-IR"/>
+        </w:rPr>
+        <w:t>الگوریتم زمانبندیِ با اولویت می تواندو منجر به این شود که فرایند هایی با اولویت پایین، به مدت نامحدودی منتظر پردازنده باشند. در یک سیستم کامپیوتری با بار زیاد، فرایند هایی با اولویت بال</w:t>
+      </w:r>
+      <w:r>
+        <w:rPr>
+          <w:rFonts w:cs="B Nazanin" w:hint="cs"/>
+          <w:b/>
+          <w:bCs/>
+          <w:sz w:val="32"/>
+          <w:szCs w:val="32"/>
+          <w:rtl/>
+          <w:lang w:bidi="fa-IR"/>
+        </w:rPr>
+        <w:t>ا، مانع از این می شوند که پردازنده به فرایند هایی با اولویت پایین تعلق یابد. معمولا یا سر انجام ، فرایند با اولویت پایین اجرا می شود، یا  سیستم کامپیوتری فرو می پاسد و همه فرایند های با اولویت پایین که تمام نشده اند مفقود میشوند</w:t>
+      </w:r>
+    </w:p>
+    <w:p>
+      <w:pPr>
+        <w:bidi/>
+        <w:jc w:val="lowKashida"/>
+        <w:rPr>
+          <w:rFonts w:cs="B Nazanin" w:hint="cs"/>
+          <w:b/>
+          <w:bCs/>
+          <w:sz w:val="32"/>
+          <w:szCs w:val="32"/>
+          <w:rtl/>
+          <w:lang w:bidi="fa-IR"/>
+        </w:rPr>
+      </w:pPr>
+      <w:r>
+        <w:rPr>
+          <w:rFonts w:cs="B Nazanin" w:hint="cs"/>
+          <w:b/>
+          <w:bCs/>
+          <w:sz w:val="32"/>
+          <w:szCs w:val="32"/>
+          <w:highlight w:val="yellow"/>
+          <w:rtl/>
+          <w:lang w:bidi="fa-IR"/>
+        </w:rPr>
+        <w:t>راه حل این مساله ی انسداد نامحدودِ فرایند های با اولویت پایین، سالمندی (</w:t>
+      </w:r>
+      <w:r>
+        <w:rPr>
+          <w:rFonts w:cs="B Nazanin"/>
+          <w:b/>
+          <w:bCs/>
+          <w:sz w:val="32"/>
+          <w:szCs w:val="32"/>
+          <w:highlight w:val="yellow"/>
+          <w:lang w:bidi="fa-IR"/>
+        </w:rPr>
+        <w:t>Aging</w:t>
+      </w:r>
+      <w:r>
+        <w:rPr>
+          <w:rFonts w:cs="B Nazanin" w:hint="cs"/>
+          <w:b/>
+          <w:bCs/>
+          <w:sz w:val="32"/>
+          <w:szCs w:val="32"/>
+          <w:highlight w:val="yellow"/>
+          <w:rtl/>
+          <w:lang w:bidi="fa-IR"/>
+        </w:rPr>
+        <w:t>) است.</w:t>
+      </w:r>
+    </w:p>
+    <w:p>
+      <w:pPr>
+        <w:bidi/>
+        <w:jc w:val="lowKashida"/>
+        <w:rPr>
+          <w:rFonts w:cs="B Nazanin"/>
+          <w:b/>
+          <w:bCs/>
+          <w:sz w:val="32"/>
+          <w:szCs w:val="32"/>
+          <w:u w:val="single"/>
+          <w:rtl/>
+          <w:lang w:bidi="fa-IR"/>
+        </w:rPr>
+      </w:pPr>
+      <w:r>
+        <w:rPr>
+          <w:rFonts w:cs="B Nazanin" w:hint="cs"/>
+          <w:b/>
+          <w:bCs/>
+          <w:sz w:val="32"/>
+          <w:szCs w:val="32"/>
+          <w:u w:val="single"/>
+          <w:rtl/>
+          <w:lang w:bidi="fa-IR"/>
+        </w:rPr>
+        <w:lastRenderedPageBreak/>
+        <w:t>در این تکنیک اولویت فرایندی که مدت زیادی در سیستم منتظر مانده است، به تدریج افزایش می یابد.</w:t>
+      </w:r>
+    </w:p>
+    <w:p>
+      <w:pPr>
+        <w:bidi/>
+        <w:jc w:val="lowKashida"/>
+        <w:rPr>
+          <w:rFonts w:cs="B Nazanin"/>
+          <w:b/>
+          <w:bCs/>
+          <w:sz w:val="32"/>
+          <w:szCs w:val="32"/>
+          <w:lang w:bidi="fa-IR"/>
+        </w:rPr>
+      </w:pPr>
+      <w:r>
+        <w:rPr>
+          <w:rFonts w:cs="B Nazanin" w:hint="cs"/>
+          <w:b/>
+          <w:bCs/>
+          <w:sz w:val="32"/>
+          <w:szCs w:val="32"/>
+          <w:rtl/>
+          <w:lang w:bidi="fa-IR"/>
+        </w:rPr>
+        <w:t>اگر اولویت با مقادیری از 0 (اولویت بالا)</w:t>
+      </w:r>
+      <w:r>
+        <w:rPr>
+          <w:rFonts w:cs="B Nazanin" w:hint="cs"/>
+          <w:b/>
+          <w:bCs/>
+          <w:sz w:val="32"/>
+          <w:szCs w:val="32"/>
+          <w:rtl/>
+          <w:lang w:bidi="fa-IR"/>
+        </w:rPr>
+        <w:t xml:space="preserve"> تا 127 (اولویت پایین)</w:t>
+      </w:r>
+      <w:r>
+        <w:rPr>
+          <w:rFonts w:cs="B Nazanin" w:hint="cs"/>
+          <w:b/>
+          <w:bCs/>
+          <w:sz w:val="32"/>
+          <w:szCs w:val="32"/>
+          <w:rtl/>
+          <w:lang w:bidi="fa-IR"/>
+        </w:rPr>
+        <w:t xml:space="preserve"> مشخص شود، می توان هر 15 دقیقه، یک واحد به اولویت یک فرایند اضافه کنیم. سرانجام، حتی فرایندی که اولویت اولیه آن 127 است. اولویت بالایی در سیستم کسب می کند و می تواند اجرا شود. در واقع، برای اینکه فرایندی با اولویت 127 سالمند شود و اولویت 0 را بدست آورد بیش از 32 ساعت طول نمی کشد.</w:t>
+      </w:r>
+    </w:p>
+    <w:p>
+      <w:pPr>
+        <w:bidi/>
+        <w:jc w:val="lowKashida"/>
+        <w:rPr>
+          <w:rFonts w:cs="B Nazanin" w:hint="cs"/>
+          <w:b/>
+          <w:bCs/>
+          <w:sz w:val="32"/>
+          <w:szCs w:val="32"/>
+          <w:rtl/>
+          <w:lang w:bidi="fa-IR"/>
+        </w:rPr>
+      </w:pPr>
+      <w:r>
+        <w:rPr>
+          <w:rFonts w:cs="B Nazanin" w:hint="cs"/>
+          <w:b/>
+          <w:bCs/>
+          <w:sz w:val="32"/>
+          <w:szCs w:val="32"/>
+          <w:highlight w:val="yellow"/>
+          <w:rtl/>
+          <w:lang w:bidi="fa-IR"/>
+        </w:rPr>
+        <w:t>یادداشت:</w:t>
+      </w:r>
+    </w:p>
+    <w:p>
+      <w:pPr>
+        <w:bidi/>
+        <w:jc w:val="right"/>
+        <w:rPr>
+          <w:rFonts w:cs="B Nazanin"/>
+          <w:b/>
+          <w:bCs/>
+          <w:sz w:val="32"/>
+          <w:szCs w:val="32"/>
+          <w:highlight w:val="yellow"/>
+          <w:lang w:bidi="fa-IR"/>
+        </w:rPr>
+      </w:pPr>
+      <w:r>
+        <w:rPr>
+          <w:rFonts w:cs="B Nazanin"/>
+          <w:b/>
+          <w:bCs/>
+          <w:sz w:val="32"/>
+          <w:szCs w:val="32"/>
+          <w:highlight w:val="yellow"/>
+          <w:lang w:bidi="fa-IR"/>
+        </w:rPr>
+        <w:t xml:space="preserve">P = 15 </w:t>
+      </w:r>
+      <w:r>
+        <w:rPr>
+          <w:rFonts w:cs="B Nazanin"/>
+          <w:b/>
+          <w:bCs/>
+          <w:sz w:val="32"/>
+          <w:szCs w:val="32"/>
+          <w:highlight w:val="yellow"/>
+          <w:lang w:bidi="fa-IR"/>
+        </w:rPr>
+        <w:t xml:space="preserve">minute - </w:t>
+      </w:r>
+      <w:r>
+        <w:rPr>
+          <w:rFonts w:cs="B Nazanin"/>
+          <w:b/>
+          <w:bCs/>
+          <w:sz w:val="32"/>
+          <w:szCs w:val="32"/>
+          <w:highlight w:val="yellow"/>
+          <w:lang w:bidi="fa-IR"/>
+        </w:rPr>
+        <w:t>period of each increment</w:t>
+      </w:r>
+    </w:p>
+    <w:p>
+      <w:pPr>
+        <w:bidi/>
+        <w:jc w:val="right"/>
+        <w:rPr>
+          <w:rFonts w:cs="B Nazanin"/>
+          <w:b/>
+          <w:bCs/>
+          <w:sz w:val="32"/>
+          <w:szCs w:val="32"/>
+          <w:highlight w:val="yellow"/>
+          <w:lang w:bidi="fa-IR"/>
+        </w:rPr>
+      </w:pPr>
+      <w:r>
+        <w:rPr>
+          <w:rFonts w:cs="B Nazanin"/>
+          <w:b/>
+          <w:bCs/>
+          <w:sz w:val="32"/>
+          <w:szCs w:val="32"/>
+          <w:highlight w:val="yellow"/>
+          <w:lang w:bidi="fa-IR"/>
+        </w:rPr>
+        <w:t>X = 127 process index</w:t>
+      </w:r>
+      <w:r>
+        <w:rPr>
+          <w:rFonts w:cs="B Nazanin"/>
+          <w:b/>
+          <w:bCs/>
+          <w:sz w:val="32"/>
+          <w:szCs w:val="32"/>
+          <w:highlight w:val="yellow"/>
+          <w:lang w:bidi="fa-IR"/>
+        </w:rPr>
+        <w:t xml:space="preserve"> number</w:t>
+      </w:r>
+    </w:p>
+    <w:p>
+      <w:pPr>
+        <w:bidi/>
+        <w:jc w:val="right"/>
+        <w:rPr>
+          <w:rFonts w:cs="B Nazanin"/>
+          <w:b/>
+          <w:bCs/>
+          <w:sz w:val="32"/>
+          <w:szCs w:val="32"/>
+          <w:highlight w:val="yellow"/>
+          <w:lang w:bidi="fa-IR"/>
+        </w:rPr>
+      </w:pPr>
+      <w:r>
+        <w:rPr>
+          <w:rFonts w:cs="B Nazanin"/>
+          <w:b/>
+          <w:bCs/>
+          <w:sz w:val="32"/>
+          <w:szCs w:val="32"/>
+          <w:highlight w:val="yellow"/>
+          <w:lang w:bidi="fa-IR"/>
+        </w:rPr>
+        <w:t>T = 127 total of indexes</w:t>
+      </w:r>
+    </w:p>
+    <w:p>
+      <w:pPr>
+        <w:bidi/>
+        <w:jc w:val="right"/>
+        <w:rPr>
+          <w:rFonts w:cs="B Nazanin"/>
+          <w:b/>
+          <w:bCs/>
+          <w:sz w:val="32"/>
+          <w:szCs w:val="32"/>
+          <w:highlight w:val="yellow"/>
+          <w:lang w:bidi="fa-IR"/>
+        </w:rPr>
+      </w:pPr>
+      <w:r>
+        <w:rPr>
+          <w:rFonts w:cs="B Nazanin"/>
+          <w:b/>
+          <w:bCs/>
+          <w:sz w:val="32"/>
+          <w:szCs w:val="32"/>
+          <w:highlight w:val="yellow"/>
+          <w:lang w:bidi="fa-IR"/>
+        </w:rPr>
+        <w:t>((T-</w:t>
+      </w:r>
+      <w:proofErr w:type="gramStart"/>
+      <w:r>
+        <w:rPr>
+          <w:rFonts w:cs="B Nazanin"/>
+          <w:b/>
+          <w:bCs/>
+          <w:sz w:val="32"/>
+          <w:szCs w:val="32"/>
+          <w:highlight w:val="yellow"/>
+          <w:lang w:bidi="fa-IR"/>
+        </w:rPr>
+        <w:t>1)*</w:t>
+      </w:r>
+      <w:proofErr w:type="gramEnd"/>
+      <w:r>
+        <w:rPr>
+          <w:rFonts w:cs="B Nazanin"/>
+          <w:b/>
+          <w:bCs/>
+          <w:sz w:val="32"/>
+          <w:szCs w:val="32"/>
+          <w:highlight w:val="yellow"/>
+          <w:lang w:bidi="fa-IR"/>
+        </w:rPr>
+        <w:t>15)/60</w:t>
+      </w:r>
+    </w:p>
+    <w:p>
+      <w:pPr>
+        <w:bidi/>
+        <w:jc w:val="right"/>
+        <w:rPr>
+          <w:rFonts w:cs="B Nazanin"/>
+          <w:b/>
+          <w:bCs/>
+          <w:sz w:val="32"/>
+          <w:szCs w:val="32"/>
+          <w:highlight w:val="yellow"/>
+          <w:lang w:bidi="fa-IR"/>
+        </w:rPr>
+      </w:pPr>
+      <w:r>
+        <w:rPr>
+          <w:rFonts w:cs="B Nazanin"/>
+          <w:b/>
+          <w:bCs/>
+          <w:sz w:val="32"/>
+          <w:szCs w:val="32"/>
+          <w:highlight w:val="yellow"/>
+          <w:lang w:bidi="fa-IR"/>
+        </w:rPr>
+        <w:t>((127-</w:t>
+      </w:r>
+      <w:proofErr w:type="gramStart"/>
+      <w:r>
+        <w:rPr>
+          <w:rFonts w:cs="B Nazanin"/>
+          <w:b/>
+          <w:bCs/>
+          <w:sz w:val="32"/>
+          <w:szCs w:val="32"/>
+          <w:highlight w:val="yellow"/>
+          <w:lang w:bidi="fa-IR"/>
+        </w:rPr>
+        <w:t>1)*</w:t>
+      </w:r>
+      <w:proofErr w:type="gramEnd"/>
+      <w:r>
+        <w:rPr>
+          <w:rFonts w:cs="B Nazanin"/>
+          <w:b/>
+          <w:bCs/>
+          <w:sz w:val="32"/>
+          <w:szCs w:val="32"/>
+          <w:highlight w:val="yellow"/>
+          <w:lang w:bidi="fa-IR"/>
+        </w:rPr>
+        <w:t>15)/60</w:t>
+      </w:r>
+    </w:p>
+    <w:p>
+      <w:pPr>
+        <w:bidi/>
+        <w:jc w:val="right"/>
+        <w:rPr>
+          <w:rFonts w:cs="B Nazanin"/>
+          <w:b/>
+          <w:bCs/>
+          <w:sz w:val="32"/>
+          <w:szCs w:val="32"/>
+          <w:rtl/>
+          <w:lang w:bidi="fa-IR"/>
+        </w:rPr>
+      </w:pPr>
+      <w:r>
+        <w:rPr>
+          <w:rFonts w:cs="B Nazanin"/>
+          <w:b/>
+          <w:bCs/>
+          <w:sz w:val="32"/>
+          <w:szCs w:val="32"/>
+          <w:highlight w:val="yellow"/>
+          <w:lang w:bidi="fa-IR"/>
+        </w:rPr>
+        <w:t>= 31.5</w:t>
+      </w:r>
+    </w:p>
+    <w:p>
+      <w:pPr>
+        <w:bidi/>
+        <w:jc w:val="lowKashida"/>
+        <w:rPr>
+          <w:rFonts w:cs="B Nazanin"/>
+          <w:b/>
+          <w:bCs/>
+          <w:sz w:val="32"/>
+          <w:szCs w:val="32"/>
+          <w:rtl/>
+          <w:lang w:bidi="fa-IR"/>
+        </w:rPr>
+      </w:pPr>
+    </w:p>
+    <w:p>
+      <w:pPr>
+        <w:bidi/>
+        <w:jc w:val="lowKashida"/>
+        <w:rPr>
+          <w:rFonts w:cs="B Nazanin"/>
+          <w:b/>
+          <w:bCs/>
+          <w:sz w:val="32"/>
+          <w:szCs w:val="32"/>
+          <w:rtl/>
+          <w:lang w:bidi="fa-IR"/>
+        </w:rPr>
+      </w:pPr>
+    </w:p>
+    <w:p>
+      <w:pPr>
+        <w:bidi/>
+        <w:jc w:val="lowKashida"/>
+        <w:rPr>
+          <w:rFonts w:cs="B Nazanin"/>
+          <w:b/>
+          <w:bCs/>
+          <w:sz w:val="32"/>
+          <w:szCs w:val="32"/>
+          <w:rtl/>
+          <w:lang w:bidi="fa-IR"/>
+        </w:rPr>
+      </w:pPr>
+    </w:p>
+    <w:p>
+      <w:pPr>
+        <w:bidi/>
+        <w:jc w:val="lowKashida"/>
+        <w:rPr>
+          <w:rFonts w:cs="B Nazanin"/>
+          <w:b/>
+          <w:bCs/>
+          <w:sz w:val="32"/>
+          <w:szCs w:val="32"/>
+          <w:rtl/>
+          <w:lang w:bidi="fa-IR"/>
+        </w:rPr>
+      </w:pPr>
+    </w:p>
+    <w:p>
+      <w:pPr>
+        <w:bidi/>
+        <w:jc w:val="lowKashida"/>
+        <w:rPr>
+          <w:rFonts w:cs="B Nazanin"/>
+          <w:b/>
+          <w:bCs/>
+          <w:sz w:val="32"/>
+          <w:szCs w:val="32"/>
+          <w:rtl/>
+          <w:lang w:bidi="fa-IR"/>
+        </w:rPr>
+      </w:pPr>
+    </w:p>
+    <w:p>
+      <w:pPr>
+        <w:bidi/>
+        <w:jc w:val="lowKashida"/>
+        <w:rPr>
+          <w:rFonts w:cs="B Nazanin"/>
+          <w:b/>
+          <w:bCs/>
+          <w:sz w:val="32"/>
+          <w:szCs w:val="32"/>
+          <w:rtl/>
+          <w:lang w:bidi="fa-IR"/>
+        </w:rPr>
+      </w:pPr>
+    </w:p>
+    <w:p>
+      <w:pPr>
+        <w:bidi/>
+        <w:jc w:val="lowKashida"/>
+        <w:rPr>
+          <w:rFonts w:cs="B Nazanin"/>
+          <w:b/>
+          <w:bCs/>
+          <w:color w:val="5B9BD5" w:themeColor="accent1"/>
+          <w:sz w:val="40"/>
+          <w:szCs w:val="40"/>
+          <w:lang w:bidi="fa-IR"/>
+        </w:rPr>
+      </w:pPr>
+      <w:r>
+        <w:rPr>
+          <w:rFonts w:cs="B Nazanin" w:hint="cs"/>
+          <w:b/>
+          <w:bCs/>
+          <w:color w:val="5B9BD5" w:themeColor="accent1"/>
+          <w:sz w:val="40"/>
+          <w:szCs w:val="40"/>
+          <w:rtl/>
+          <w:lang w:bidi="fa-IR"/>
+        </w:rPr>
+        <w:lastRenderedPageBreak/>
+        <w:t xml:space="preserve">زمانبندی نوبت گردشی </w:t>
+      </w:r>
+      <w:r>
+        <w:rPr>
+          <w:rFonts w:cs="B Nazanin"/>
+          <w:b/>
+          <w:bCs/>
+          <w:color w:val="5B9BD5" w:themeColor="accent1"/>
+          <w:sz w:val="40"/>
+          <w:szCs w:val="40"/>
+          <w:lang w:bidi="fa-IR"/>
+        </w:rPr>
+        <w:t xml:space="preserve">“R </w:t>
+      </w:r>
+      <w:proofErr w:type="spellStart"/>
+      <w:r>
+        <w:rPr>
+          <w:rFonts w:cs="B Nazanin"/>
+          <w:b/>
+          <w:bCs/>
+          <w:color w:val="5B9BD5" w:themeColor="accent1"/>
+          <w:sz w:val="40"/>
+          <w:szCs w:val="40"/>
+          <w:lang w:bidi="fa-IR"/>
+        </w:rPr>
+        <w:t>R</w:t>
+      </w:r>
+      <w:proofErr w:type="spellEnd"/>
+      <w:r>
+        <w:rPr>
+          <w:rFonts w:cs="B Nazanin"/>
+          <w:b/>
+          <w:bCs/>
+          <w:color w:val="5B9BD5" w:themeColor="accent1"/>
+          <w:sz w:val="40"/>
+          <w:szCs w:val="40"/>
+          <w:lang w:bidi="fa-IR"/>
+        </w:rPr>
+        <w:t xml:space="preserve">” </w:t>
+      </w:r>
+      <w:r>
+        <w:rPr>
+          <w:rFonts w:cs="B Nazanin" w:hint="cs"/>
+          <w:b/>
+          <w:bCs/>
+          <w:color w:val="5B9BD5" w:themeColor="accent1"/>
+          <w:sz w:val="40"/>
+          <w:szCs w:val="40"/>
+          <w:rtl/>
+          <w:lang w:bidi="fa-IR"/>
+        </w:rPr>
+        <w:t xml:space="preserve"> (</w:t>
+      </w:r>
+      <w:r>
+        <w:rPr>
+          <w:rFonts w:cs="B Nazanin"/>
+          <w:b/>
+          <w:bCs/>
+          <w:color w:val="5B9BD5" w:themeColor="accent1"/>
+          <w:sz w:val="40"/>
+          <w:szCs w:val="40"/>
+          <w:lang w:bidi="fa-IR"/>
+        </w:rPr>
+        <w:t>Round Robin</w:t>
+      </w:r>
+      <w:r>
+        <w:rPr>
+          <w:rFonts w:cs="B Nazanin" w:hint="cs"/>
+          <w:b/>
+          <w:bCs/>
+          <w:color w:val="5B9BD5" w:themeColor="accent1"/>
+          <w:sz w:val="40"/>
+          <w:szCs w:val="40"/>
+          <w:rtl/>
+          <w:lang w:bidi="fa-IR"/>
+        </w:rPr>
+        <w:t>)</w:t>
+      </w:r>
+    </w:p>
+    <w:p>
+      <w:pPr>
+        <w:bidi/>
+        <w:jc w:val="center"/>
+        <w:rPr>
+          <w:rFonts w:cs="B Nazanin"/>
+          <w:b/>
+          <w:bCs/>
+          <w:sz w:val="32"/>
+          <w:szCs w:val="32"/>
+          <w:lang w:bidi="fa-IR"/>
+        </w:rPr>
+      </w:pPr>
+      <w:r>
+        <w:rPr>
+          <w:noProof/>
+        </w:rPr>
+        <w:drawing>
+          <wp:inline distT="0" distB="0" distL="0" distR="0">
+            <wp:extent cx="2143125" cy="2143125"/>
+            <wp:effectExtent l="0" t="0" r="9525" b="9525"/>
+            <wp:docPr id="3" name="Picture 3" descr="Round-Robin Databases - M2M / IoT Integration Platform"/>
+            <wp:cNvGraphicFramePr>
+              <a:graphicFrameLocks xmlns:a="http://schemas.openxmlformats.org/drawingml/2006/main" noChangeAspect="1"/>
+            </wp:cNvGraphicFramePr>
+            <a:graphic xmlns:a="http://schemas.openxmlformats.org/drawingml/2006/main">
+              <a:graphicData uri="http://schemas.openxmlformats.org/drawingml/2006/picture">
+                <pic:pic xmlns:pic="http://schemas.openxmlformats.org/drawingml/2006/picture">
+                  <pic:nvPicPr>
+                    <pic:cNvPr id="0" name="Picture 1" descr="Round-Robin Databases - M2M / IoT Integration Platform"/>
+                    <pic:cNvPicPr>
+                      <a:picLocks noChangeAspect="1" noChangeArrowheads="1"/>
+                    </pic:cNvPicPr>
+                  </pic:nvPicPr>
+                  <pic:blipFill>
+                    <a:blip r:embed="rId7">
+                      <a:extLst>
+                        <a:ext uri="{28A0092B-C50C-407E-A947-70E740481C1C}">
+                          <a14:useLocalDpi xmlns:a14="http://schemas.microsoft.com/office/drawing/2010/main" val="0"/>
+                        </a:ext>
+                      </a:extLst>
+                    </a:blip>
+                    <a:srcRect/>
+                    <a:stretch>
+                      <a:fillRect/>
+                    </a:stretch>
+                  </pic:blipFill>
+                  <pic:spPr bwMode="auto">
+                    <a:xfrm>
+                      <a:off x="0" y="0"/>
+                      <a:ext cx="2143125" cy="2143125"/>
+                    </a:xfrm>
+                    <a:prstGeom prst="rect">
+                      <a:avLst/>
+                    </a:prstGeom>
+                    <a:noFill/>
+                    <a:ln>
+                      <a:noFill/>
+                    </a:ln>
+                  </pic:spPr>
+                </pic:pic>
+              </a:graphicData>
+            </a:graphic>
+          </wp:inline>
+        </w:drawing>
+      </w:r>
+    </w:p>
+    <w:p>
+      <w:pPr>
+        <w:bidi/>
+        <w:jc w:val="lowKashida"/>
+        <w:rPr>
+          <w:rFonts w:cs="B Nazanin" w:hint="cs"/>
+          <w:b/>
+          <w:bCs/>
+          <w:sz w:val="32"/>
+          <w:szCs w:val="32"/>
+          <w:rtl/>
+          <w:lang w:bidi="fa-IR"/>
+        </w:rPr>
+      </w:pPr>
+      <w:r>
+        <w:rPr>
+          <w:rFonts w:cs="B Nazanin" w:hint="cs"/>
+          <w:b/>
+          <w:bCs/>
+          <w:sz w:val="32"/>
+          <w:szCs w:val="32"/>
+          <w:rtl/>
+          <w:lang w:bidi="fa-IR"/>
+        </w:rPr>
+        <w:t xml:space="preserve">الگوریتم نوبت گردشی </w:t>
+      </w:r>
+      <w:r>
+        <w:rPr>
+          <w:rFonts w:cs="B Nazanin"/>
+          <w:b/>
+          <w:bCs/>
+          <w:sz w:val="32"/>
+          <w:szCs w:val="32"/>
+          <w:lang w:bidi="fa-IR"/>
+        </w:rPr>
+        <w:t>RR</w:t>
+      </w:r>
+      <w:r>
+        <w:rPr>
+          <w:rFonts w:cs="B Nazanin" w:hint="cs"/>
+          <w:b/>
+          <w:bCs/>
+          <w:sz w:val="32"/>
+          <w:szCs w:val="32"/>
+          <w:rtl/>
+          <w:lang w:bidi="fa-IR"/>
+        </w:rPr>
+        <w:t xml:space="preserve"> مخصوص سیستم های اشتراک زمانی طراحی شده است. این </w:t>
+      </w:r>
+      <w:r>
+        <w:rPr>
+          <w:rFonts w:cs="B Nazanin" w:hint="cs"/>
+          <w:b/>
+          <w:bCs/>
+          <w:sz w:val="32"/>
+          <w:szCs w:val="32"/>
+          <w:highlight w:val="yellow"/>
+          <w:rtl/>
+          <w:lang w:bidi="fa-IR"/>
+        </w:rPr>
+        <w:t xml:space="preserve">الگوریتم شبیه </w:t>
+      </w:r>
+      <w:r>
+        <w:rPr>
+          <w:rFonts w:cs="B Nazanin"/>
+          <w:b/>
+          <w:bCs/>
+          <w:sz w:val="32"/>
+          <w:szCs w:val="32"/>
+          <w:highlight w:val="yellow"/>
+          <w:lang w:bidi="fa-IR"/>
+        </w:rPr>
+        <w:t>FCFS</w:t>
+      </w:r>
+      <w:r>
+        <w:rPr>
+          <w:rFonts w:cs="B Nazanin" w:hint="cs"/>
+          <w:b/>
+          <w:bCs/>
+          <w:sz w:val="32"/>
+          <w:szCs w:val="32"/>
+          <w:highlight w:val="yellow"/>
+          <w:rtl/>
+          <w:lang w:bidi="fa-IR"/>
+        </w:rPr>
+        <w:t xml:space="preserve"> است، با این تفاوت که در جابه جایی بین فرایند ها، از زمان بندی با قبضه کردن (</w:t>
+      </w:r>
+      <w:r>
+        <w:rPr>
+          <w:rFonts w:cs="B Nazanin"/>
+          <w:b/>
+          <w:bCs/>
+          <w:sz w:val="32"/>
+          <w:szCs w:val="32"/>
+          <w:highlight w:val="yellow"/>
+          <w:lang w:bidi="fa-IR"/>
+        </w:rPr>
+        <w:t>Preemptive</w:t>
+      </w:r>
+      <w:r>
+        <w:rPr>
+          <w:rFonts w:cs="B Nazanin" w:hint="cs"/>
+          <w:b/>
+          <w:bCs/>
+          <w:sz w:val="32"/>
+          <w:szCs w:val="32"/>
+          <w:highlight w:val="yellow"/>
+          <w:rtl/>
+          <w:lang w:bidi="fa-IR"/>
+        </w:rPr>
+        <w:t>) استفاده می شود</w:t>
+      </w:r>
+      <w:r>
+        <w:rPr>
+          <w:rFonts w:cs="B Nazanin" w:hint="cs"/>
+          <w:b/>
+          <w:bCs/>
+          <w:sz w:val="32"/>
+          <w:szCs w:val="32"/>
+          <w:rtl/>
+          <w:lang w:bidi="fa-IR"/>
+        </w:rPr>
+        <w:t>. یک واحد زمانی کوچک، به نام کوانتوم (</w:t>
+      </w:r>
+      <w:r>
+        <w:rPr>
+          <w:rFonts w:cs="B Nazanin"/>
+          <w:b/>
+          <w:bCs/>
+          <w:sz w:val="32"/>
+          <w:szCs w:val="32"/>
+          <w:lang w:bidi="fa-IR"/>
+        </w:rPr>
+        <w:t>quantum</w:t>
+      </w:r>
+      <w:r>
+        <w:rPr>
+          <w:rFonts w:cs="B Nazanin" w:hint="cs"/>
+          <w:b/>
+          <w:bCs/>
+          <w:sz w:val="32"/>
+          <w:szCs w:val="32"/>
+          <w:rtl/>
+          <w:lang w:bidi="fa-IR"/>
+        </w:rPr>
+        <w:t xml:space="preserve">) زمانی یا برهه ی زمانی (برش زمانی ) تعریف می شود. کوانتوم زمانی معمولا 10 </w:t>
+      </w:r>
+      <w:r>
+        <w:rPr>
+          <w:rFonts w:ascii="Times New Roman" w:hAnsi="Times New Roman" w:cs="Times New Roman" w:hint="cs"/>
+          <w:b/>
+          <w:bCs/>
+          <w:sz w:val="32"/>
+          <w:szCs w:val="32"/>
+          <w:rtl/>
+          <w:lang w:bidi="fa-IR"/>
+        </w:rPr>
+        <w:t>–</w:t>
+      </w:r>
+      <w:r>
+        <w:rPr>
+          <w:rFonts w:cs="B Nazanin" w:hint="cs"/>
+          <w:b/>
+          <w:bCs/>
+          <w:sz w:val="32"/>
+          <w:szCs w:val="32"/>
+          <w:rtl/>
+          <w:lang w:bidi="fa-IR"/>
+        </w:rPr>
+        <w:t xml:space="preserve"> 100 میلی ثانیه است. صف آماده به صورت یک صف چرخشی در نظر گرفته می شود. زمانبند پردازنده در طول صف آماده جابهجا می شودو پردازنده را حداکثر به مدت یک کوانتوم زمانی به هر فرایند تخصیص می دهد.</w:t>
+      </w:r>
+    </w:p>
+    <w:p>
+      <w:pPr>
+        <w:bidi/>
+        <w:jc w:val="lowKashida"/>
+        <w:rPr>
+          <w:rFonts w:cs="B Nazanin"/>
+          <w:b/>
+          <w:bCs/>
+          <w:sz w:val="32"/>
+          <w:szCs w:val="32"/>
+          <w:rtl/>
+          <w:lang w:bidi="fa-IR"/>
+        </w:rPr>
+      </w:pPr>
+      <w:r>
+        <w:rPr>
+          <w:rFonts w:cs="B Nazanin" w:hint="cs"/>
+          <w:b/>
+          <w:bCs/>
+          <w:sz w:val="32"/>
+          <w:szCs w:val="32"/>
+          <w:rtl/>
+          <w:lang w:bidi="fa-IR"/>
+        </w:rPr>
+        <w:t xml:space="preserve">برای پیاده سازی زمانبندی </w:t>
+      </w:r>
+      <w:r>
+        <w:rPr>
+          <w:rFonts w:cs="B Nazanin"/>
+          <w:b/>
+          <w:bCs/>
+          <w:sz w:val="32"/>
+          <w:szCs w:val="32"/>
+          <w:lang w:bidi="fa-IR"/>
+        </w:rPr>
+        <w:t>RR</w:t>
+      </w:r>
+      <w:r>
+        <w:rPr>
+          <w:rFonts w:cs="B Nazanin" w:hint="cs"/>
+          <w:b/>
+          <w:bCs/>
+          <w:sz w:val="32"/>
+          <w:szCs w:val="32"/>
+          <w:rtl/>
+          <w:lang w:bidi="fa-IR"/>
+        </w:rPr>
+        <w:t xml:space="preserve"> ، صف آماده را به صورت یک صف </w:t>
+      </w:r>
+      <w:r>
+        <w:rPr>
+          <w:rFonts w:cs="B Nazanin"/>
+          <w:b/>
+          <w:bCs/>
+          <w:sz w:val="32"/>
+          <w:szCs w:val="32"/>
+          <w:lang w:bidi="fa-IR"/>
+        </w:rPr>
+        <w:t xml:space="preserve">FIFO </w:t>
+      </w:r>
+      <w:r>
+        <w:rPr>
+          <w:rFonts w:cs="B Nazanin" w:hint="cs"/>
+          <w:b/>
+          <w:bCs/>
+          <w:sz w:val="32"/>
+          <w:szCs w:val="32"/>
+          <w:rtl/>
+          <w:lang w:bidi="fa-IR"/>
+        </w:rPr>
+        <w:t xml:space="preserve"> </w:t>
+      </w:r>
+      <w:r>
+        <w:rPr>
+          <w:rFonts w:cs="B Nazanin"/>
+          <w:b/>
+          <w:bCs/>
+          <w:sz w:val="32"/>
+          <w:szCs w:val="32"/>
+          <w:lang w:bidi="fa-IR"/>
+        </w:rPr>
+        <w:br/>
+      </w:r>
+      <w:r>
+        <w:rPr>
+          <w:rFonts w:cs="B Nazanin" w:hint="cs"/>
+          <w:b/>
+          <w:bCs/>
+          <w:sz w:val="32"/>
+          <w:szCs w:val="32"/>
+          <w:rtl/>
+          <w:lang w:bidi="fa-IR"/>
+        </w:rPr>
+        <w:t>(</w:t>
+      </w:r>
+      <w:r>
+        <w:rPr>
+          <w:rFonts w:cs="B Nazanin"/>
+          <w:b/>
+          <w:bCs/>
+          <w:sz w:val="32"/>
+          <w:szCs w:val="32"/>
+          <w:lang w:bidi="fa-IR"/>
+        </w:rPr>
+        <w:t>First in First Out</w:t>
+      </w:r>
+      <w:r>
+        <w:rPr>
+          <w:rFonts w:cs="B Nazanin" w:hint="cs"/>
+          <w:b/>
+          <w:bCs/>
+          <w:sz w:val="32"/>
+          <w:szCs w:val="32"/>
+          <w:rtl/>
+          <w:lang w:bidi="fa-IR"/>
+        </w:rPr>
+        <w:t>)</w:t>
+      </w:r>
+      <w:r>
+        <w:rPr>
+          <w:rFonts w:cs="B Nazanin" w:hint="cs"/>
+          <w:b/>
+          <w:bCs/>
+          <w:sz w:val="32"/>
+          <w:szCs w:val="32"/>
+          <w:rtl/>
+          <w:lang w:bidi="fa-IR"/>
+        </w:rPr>
+        <w:t xml:space="preserve"> </w:t>
+      </w:r>
+      <w:r>
+        <w:rPr>
+          <w:rFonts w:cs="B Nazanin" w:hint="cs"/>
+          <w:b/>
+          <w:bCs/>
+          <w:sz w:val="32"/>
+          <w:szCs w:val="32"/>
+          <w:rtl/>
+          <w:lang w:bidi="fa-IR"/>
+        </w:rPr>
+        <w:t>از فرایندها در نظر می گیریم، فرایند های جدید به انتهای صف آماده اضافه می شود. زمانبندی پردازنده، اولین فرایند را از صف آماده انتخاب می کند و تایمر را طوری تنظیم می کند که پس از یک کوانتوم زمانی وقفه ای صادر شود و فرایند را روی پردازنده توزیع می کند.</w:t>
+      </w:r>
+    </w:p>
+    <w:p>
+      <w:pPr>
+        <w:bidi/>
+        <w:jc w:val="lowKashida"/>
+        <w:rPr>
+          <w:rFonts w:cs="B Nazanin" w:hint="cs"/>
+          <w:b/>
+          <w:bCs/>
+          <w:sz w:val="32"/>
+          <w:szCs w:val="32"/>
+          <w:rtl/>
+          <w:lang w:bidi="fa-IR"/>
+        </w:rPr>
+      </w:pPr>
+    </w:p>
+    <w:p>
+      <w:pPr>
+        <w:bidi/>
+        <w:jc w:val="lowKashida"/>
+        <w:rPr>
+          <w:rFonts w:cs="B Nazanin"/>
+          <w:b/>
+          <w:bCs/>
+          <w:sz w:val="32"/>
+          <w:szCs w:val="32"/>
+          <w:rtl/>
+          <w:lang w:bidi="fa-IR"/>
+        </w:rPr>
+      </w:pPr>
+    </w:p>
+    <w:p>
+      <w:pPr>
+        <w:bidi/>
+        <w:jc w:val="lowKashida"/>
+        <w:rPr>
+          <w:rFonts w:cs="B Nazanin"/>
+          <w:b/>
+          <w:bCs/>
+          <w:color w:val="5B9BD5" w:themeColor="accent1"/>
+          <w:sz w:val="44"/>
+          <w:szCs w:val="44"/>
+          <w:rtl/>
+          <w:lang w:bidi="fa-IR"/>
+        </w:rPr>
+      </w:pPr>
+      <w:r>
+        <w:rPr>
+          <w:rFonts w:cs="B Nazanin" w:hint="cs"/>
+          <w:b/>
+          <w:bCs/>
+          <w:color w:val="5B9BD5" w:themeColor="accent1"/>
+          <w:sz w:val="44"/>
+          <w:szCs w:val="44"/>
+          <w:rtl/>
+          <w:lang w:bidi="fa-IR"/>
+        </w:rPr>
+        <w:lastRenderedPageBreak/>
+        <w:t>دو حالت وجود دارد:</w:t>
+      </w:r>
+    </w:p>
+    <w:p>
+      <w:pPr>
+        <w:pStyle w:val="ListParagraph"/>
+        <w:numPr>
+          <w:ilvl w:val="0"/>
+          <w:numId w:val="1"/>
+        </w:numPr>
+        <w:bidi/>
+        <w:jc w:val="lowKashida"/>
+        <w:rPr>
+          <w:rFonts w:cs="B Nazanin" w:hint="cs"/>
+          <w:b/>
+          <w:bCs/>
+          <w:sz w:val="32"/>
+          <w:szCs w:val="32"/>
+          <w:lang w:bidi="fa-IR"/>
+        </w:rPr>
+      </w:pPr>
+      <w:r>
+        <w:rPr>
+          <w:rFonts w:cs="B Nazanin" w:hint="cs"/>
+          <w:b/>
+          <w:bCs/>
+          <w:sz w:val="32"/>
+          <w:szCs w:val="32"/>
+          <w:rtl/>
+          <w:lang w:bidi="fa-IR"/>
+        </w:rPr>
+        <w:t xml:space="preserve">پردازنده کمتر از یک کوانتوم زمانی به فرایند اختصاص یابد. </w:t>
+      </w:r>
+      <w:r>
+        <w:rPr>
+          <w:rFonts w:cs="B Nazanin" w:hint="cs"/>
+          <w:b/>
+          <w:bCs/>
+          <w:sz w:val="32"/>
+          <w:szCs w:val="32"/>
+          <w:rtl/>
+          <w:lang w:bidi="fa-IR"/>
+        </w:rPr>
+        <w:t>د</w:t>
+      </w:r>
+      <w:r>
+        <w:rPr>
+          <w:rFonts w:cs="B Nazanin" w:hint="cs"/>
+          <w:b/>
+          <w:bCs/>
+          <w:sz w:val="32"/>
+          <w:szCs w:val="32"/>
+          <w:rtl/>
+          <w:lang w:bidi="fa-IR"/>
+        </w:rPr>
+        <w:t>ر این حالت</w:t>
+      </w:r>
+      <w:r>
+        <w:rPr>
+          <w:rFonts w:cs="B Nazanin" w:hint="cs"/>
+          <w:b/>
+          <w:bCs/>
+          <w:sz w:val="32"/>
+          <w:szCs w:val="32"/>
+          <w:rtl/>
+          <w:lang w:bidi="fa-IR"/>
+        </w:rPr>
+        <w:t>، خود فرایند پردازنده را آزاد می کند و بدین ترتیب، پردازنده به فرایند بعدیِ موجود در صف آماده تخصیص می یابد.</w:t>
+      </w:r>
+    </w:p>
+    <w:p>
+      <w:pPr>
+        <w:pStyle w:val="ListParagraph"/>
+        <w:numPr>
+          <w:ilvl w:val="0"/>
+          <w:numId w:val="1"/>
+        </w:numPr>
+        <w:bidi/>
+        <w:jc w:val="lowKashida"/>
+        <w:rPr>
+          <w:rFonts w:cs="B Nazanin"/>
+          <w:b/>
+          <w:bCs/>
+          <w:sz w:val="32"/>
+          <w:szCs w:val="32"/>
+          <w:lang w:bidi="fa-IR"/>
+        </w:rPr>
+      </w:pPr>
+      <w:r>
+        <w:rPr>
+          <w:rFonts w:cs="B Nazanin" w:hint="cs"/>
+          <w:b/>
+          <w:bCs/>
+          <w:sz w:val="32"/>
+          <w:szCs w:val="32"/>
+          <w:rtl/>
+          <w:lang w:bidi="fa-IR"/>
+        </w:rPr>
+        <w:t>اگر پردازنده بخواهد بیش از یک کوانتوم زمانی به فرایند در حال اجرا اختصاص یابد. تایمر خاموش می شود و وقفه ای را به سیستم عامل می فرستند. تعویض متن (</w:t>
+      </w:r>
+      <w:r>
+        <w:rPr>
+          <w:rFonts w:cs="B Nazanin"/>
+          <w:b/>
+          <w:bCs/>
+          <w:sz w:val="32"/>
+          <w:szCs w:val="32"/>
+          <w:lang w:bidi="fa-IR"/>
+        </w:rPr>
+        <w:t>Context switch</w:t>
+      </w:r>
+      <w:r>
+        <w:rPr>
+          <w:rFonts w:cs="B Nazanin" w:hint="cs"/>
+          <w:b/>
+          <w:bCs/>
+          <w:sz w:val="32"/>
+          <w:szCs w:val="32"/>
+          <w:rtl/>
+          <w:lang w:bidi="fa-IR"/>
+        </w:rPr>
+        <w:t>) صورت می گیرد و فرایند به انهای صف آماده اضافه می شود سپس زمانبندی پردازنده ، فرایند بعدی را از صف آماده انتخاب می کند</w:t>
+      </w:r>
+    </w:p>
+    <w:p>
+      <w:pPr>
+        <w:bidi/>
+        <w:jc w:val="lowKashida"/>
+        <w:rPr>
+          <w:rFonts w:cs="B Nazanin"/>
+          <w:b/>
+          <w:bCs/>
+          <w:sz w:val="32"/>
+          <w:szCs w:val="32"/>
+          <w:rtl/>
+          <w:lang w:bidi="fa-IR"/>
+        </w:rPr>
+      </w:pPr>
+    </w:p>
+    <w:p>
+      <w:pPr>
+        <w:bidi/>
+        <w:ind w:left="360"/>
+        <w:jc w:val="lowKashida"/>
+        <w:rPr>
+          <w:rFonts w:cs="B Nazanin" w:hint="cs"/>
+          <w:b/>
+          <w:bCs/>
+          <w:sz w:val="32"/>
+          <w:szCs w:val="32"/>
+          <w:rtl/>
+          <w:lang w:bidi="fa-IR"/>
+        </w:rPr>
+      </w:pPr>
+      <w:r>
+        <w:rPr>
+          <w:rFonts w:cs="B Nazanin" w:hint="cs"/>
+          <w:b/>
+          <w:bCs/>
+          <w:sz w:val="32"/>
+          <w:szCs w:val="32"/>
+          <w:rtl/>
+          <w:lang w:bidi="fa-IR"/>
+        </w:rPr>
+        <w:t>-------------------------------------------------------</w:t>
+      </w:r>
+    </w:p>
+    <w:p>
+      <w:pPr>
+        <w:bidi/>
+        <w:jc w:val="lowKashida"/>
+        <w:rPr>
+          <w:rFonts w:cs="B Nazanin"/>
+          <w:b/>
+          <w:bCs/>
+          <w:color w:val="70AD47" w:themeColor="accent6"/>
+          <w:sz w:val="40"/>
+          <w:szCs w:val="40"/>
+          <w:lang w:bidi="fa-IR"/>
+        </w:rPr>
+      </w:pPr>
+      <w:r>
+        <w:rPr>
+          <w:rFonts w:cs="B Nazanin" w:hint="cs"/>
+          <w:b/>
+          <w:bCs/>
+          <w:color w:val="70AD47" w:themeColor="accent6"/>
+          <w:sz w:val="40"/>
+          <w:szCs w:val="40"/>
+          <w:rtl/>
+          <w:lang w:bidi="fa-IR"/>
+        </w:rPr>
+        <w:t>تعویض متن (تعویض بستر یا تعویض زمینه)(</w:t>
+      </w:r>
+      <w:r>
+        <w:rPr>
+          <w:rFonts w:cs="B Nazanin"/>
+          <w:b/>
+          <w:bCs/>
+          <w:color w:val="70AD47" w:themeColor="accent6"/>
+          <w:sz w:val="40"/>
+          <w:szCs w:val="40"/>
+          <w:lang w:bidi="fa-IR"/>
+        </w:rPr>
+        <w:t>Context Switch</w:t>
+      </w:r>
+      <w:r>
+        <w:rPr>
+          <w:rFonts w:cs="B Nazanin" w:hint="cs"/>
+          <w:b/>
+          <w:bCs/>
+          <w:color w:val="70AD47" w:themeColor="accent6"/>
+          <w:sz w:val="40"/>
+          <w:szCs w:val="40"/>
+          <w:rtl/>
+          <w:lang w:bidi="fa-IR"/>
+        </w:rPr>
+        <w:t>)</w:t>
+      </w:r>
+      <w:r>
+        <w:rPr>
+          <w:rFonts w:cs="B Nazanin"/>
+          <w:b/>
+          <w:bCs/>
+          <w:color w:val="70AD47" w:themeColor="accent6"/>
+          <w:sz w:val="40"/>
+          <w:szCs w:val="40"/>
+          <w:lang w:bidi="fa-IR"/>
+        </w:rPr>
+        <w:t>:</w:t>
+      </w:r>
+    </w:p>
+    <w:p>
+      <w:pPr>
+        <w:bidi/>
+        <w:jc w:val="lowKashida"/>
+        <w:rPr>
+          <w:rFonts w:cs="B Nazanin" w:hint="cs"/>
+          <w:b/>
+          <w:bCs/>
+          <w:sz w:val="32"/>
+          <w:szCs w:val="32"/>
+          <w:rtl/>
+          <w:lang w:bidi="fa-IR"/>
+        </w:rPr>
+      </w:pPr>
+      <w:r>
+        <w:rPr>
+          <w:rFonts w:cs="B Nazanin" w:hint="cs"/>
+          <w:b/>
+          <w:bCs/>
+          <w:sz w:val="32"/>
+          <w:szCs w:val="32"/>
+          <w:rtl/>
+          <w:lang w:bidi="fa-IR"/>
+        </w:rPr>
+        <w:t>وقفه (</w:t>
+      </w:r>
+      <w:r>
+        <w:rPr>
+          <w:rFonts w:cs="B Nazanin"/>
+          <w:b/>
+          <w:bCs/>
+          <w:sz w:val="32"/>
+          <w:szCs w:val="32"/>
+          <w:lang w:bidi="fa-IR"/>
+        </w:rPr>
+        <w:t>interrupt</w:t>
+      </w:r>
+      <w:r>
+        <w:rPr>
+          <w:rFonts w:cs="B Nazanin" w:hint="cs"/>
+          <w:b/>
+          <w:bCs/>
+          <w:sz w:val="32"/>
+          <w:szCs w:val="32"/>
+          <w:rtl/>
+          <w:lang w:bidi="fa-IR"/>
+        </w:rPr>
+        <w:t>)</w:t>
+      </w:r>
+      <w:r>
+        <w:rPr>
+          <w:rFonts w:cs="B Nazanin"/>
+          <w:b/>
+          <w:bCs/>
+          <w:sz w:val="32"/>
+          <w:szCs w:val="32"/>
+          <w:lang w:bidi="fa-IR"/>
+        </w:rPr>
+        <w:t xml:space="preserve"> </w:t>
+      </w:r>
+      <w:r>
+        <w:rPr>
+          <w:rFonts w:cs="B Nazanin" w:hint="cs"/>
+          <w:b/>
+          <w:bCs/>
+          <w:sz w:val="32"/>
+          <w:szCs w:val="32"/>
+          <w:rtl/>
+          <w:lang w:bidi="fa-IR"/>
+        </w:rPr>
+        <w:t xml:space="preserve">موجب می </w:t>
       </w:r>
       <w:bookmarkStart w:id="0" w:name="_GoBack"/>
       <w:bookmarkEnd w:id="0"/>
@@ -985,80 +2510,85 @@
           <w:rtl/>
           <w:lang w:bidi="fa-IR"/>
         </w:rPr>
-        <w:t>ی صف آماده قرار می گیرد</w:t>
-      </w:r>
-    </w:p>
-    <w:p>
-      <w:pPr>
-        <w:bidi/>
-        <w:rPr>
-          <w:rFonts w:cs="B Nazanin" w:hint="cs"/>
-          <w:b/>
-          <w:bCs/>
-          <w:sz w:val="32"/>
-          <w:szCs w:val="32"/>
-          <w:rtl/>
-          <w:lang w:bidi="fa-IR"/>
-        </w:rPr>
-      </w:pPr>
-      <w:r>
-        <w:rPr>
-          <w:rFonts w:cs="B Nazanin" w:hint="cs"/>
-          <w:b/>
-          <w:bCs/>
-          <w:sz w:val="32"/>
-          <w:szCs w:val="32"/>
-          <w:highlight w:val="yellow"/>
-          <w:rtl/>
-          <w:lang w:bidi="fa-IR"/>
-        </w:rPr>
-        <w:t>مساله ی عمده در الگوریتم زمانبندی با اولویت، انسداد (</w:t>
-      </w:r>
-      <w:r>
-        <w:rPr>
-          <w:rFonts w:cs="B Nazanin"/>
-          <w:b/>
-          <w:bCs/>
-          <w:sz w:val="32"/>
-          <w:szCs w:val="32"/>
-          <w:highlight w:val="yellow"/>
-          <w:lang w:bidi="fa-IR"/>
-        </w:rPr>
-        <w:t>indefinite Blocking</w:t>
-      </w:r>
-      <w:r>
-        <w:rPr>
-          <w:rFonts w:cs="B Nazanin" w:hint="cs"/>
-          <w:b/>
-          <w:bCs/>
-          <w:sz w:val="32"/>
-          <w:szCs w:val="32"/>
-          <w:highlight w:val="yellow"/>
-          <w:rtl/>
-          <w:lang w:bidi="fa-IR"/>
-        </w:rPr>
-        <w:t>) یا گرسنگی (قحطی) (</w:t>
-      </w:r>
-      <w:r>
-        <w:rPr>
-          <w:rFonts w:cs="B Nazanin"/>
-          <w:b/>
-          <w:bCs/>
-          <w:sz w:val="32"/>
-          <w:szCs w:val="32"/>
-          <w:highlight w:val="yellow"/>
-          <w:lang w:bidi="fa-IR"/>
-        </w:rPr>
-        <w:t>Starvation</w:t>
-      </w:r>
-      <w:r>
-        <w:rPr>
-          <w:rFonts w:cs="B Nazanin" w:hint="cs"/>
-          <w:b/>
-          <w:bCs/>
-          <w:sz w:val="32"/>
-          <w:szCs w:val="32"/>
-          <w:highlight w:val="yellow"/>
+        <w:t>شود سیستم عامل، پردازنده را از اجرای وظیفه</w:t>
+      </w:r>
+      <w:r>
+        <w:rPr>
+          <w:rFonts w:cs="B Nazanin" w:hint="cs"/>
+          <w:b/>
+          <w:bCs/>
+          <w:sz w:val="32"/>
+          <w:szCs w:val="32"/>
+          <w:rtl/>
+          <w:lang w:bidi="fa-IR"/>
+        </w:rPr>
+        <w:t xml:space="preserve"> ی</w:t>
+      </w:r>
+      <w:r>
+        <w:rPr>
+          <w:rFonts w:cs="B Nazanin" w:hint="cs"/>
+          <w:b/>
+          <w:bCs/>
+          <w:sz w:val="32"/>
+          <w:szCs w:val="32"/>
+          <w:rtl/>
+          <w:lang w:bidi="fa-IR"/>
+        </w:rPr>
+        <w:t xml:space="preserve"> فعلی </w:t>
+      </w:r>
+      <w:r>
+        <w:rPr>
+          <w:rFonts w:cs="B Nazanin" w:hint="cs"/>
+          <w:b/>
+          <w:bCs/>
+          <w:sz w:val="32"/>
+          <w:szCs w:val="32"/>
+          <w:rtl/>
+          <w:lang w:bidi="fa-IR"/>
+        </w:rPr>
+        <w:t xml:space="preserve">به اجرای روال هسته ببرد. چنین عملیاتی غالبا در سیستم های همه منظوره رخ می دهد. وقتی وقفه ای رخ میدهد. لازم است سیستم، متن فعلی فرایند را که در پردازنده در حال اجرا است، ذخیره کند، به طوری که پس از پردازش، آن متن را بازیابی می کندکه موجب به تعویق افتادن فرایند و سپس از سرگیری آن می شود. متن، در </w:t>
+      </w:r>
+      <w:r>
+        <w:rPr>
+          <w:rFonts w:cs="B Nazanin"/>
+          <w:b/>
+          <w:bCs/>
+          <w:sz w:val="32"/>
+          <w:szCs w:val="32"/>
+          <w:lang w:bidi="fa-IR"/>
+        </w:rPr>
+        <w:t xml:space="preserve">PCB </w:t>
+      </w:r>
+      <w:r>
+        <w:rPr>
+          <w:rFonts w:cs="B Nazanin" w:hint="cs"/>
+          <w:b/>
+          <w:bCs/>
+          <w:sz w:val="32"/>
+          <w:szCs w:val="32"/>
+          <w:rtl/>
+          <w:lang w:bidi="fa-IR"/>
+        </w:rPr>
+        <w:t>(</w:t>
+      </w:r>
+      <w:r>
+        <w:rPr>
+          <w:rFonts w:cs="B Nazanin"/>
+          <w:b/>
+          <w:bCs/>
+          <w:sz w:val="32"/>
+          <w:szCs w:val="32"/>
+          <w:lang w:bidi="fa-IR"/>
+        </w:rPr>
+        <w:t>Process control Block</w:t>
+      </w:r>
+      <w:r>
+        <w:rPr>
+          <w:rFonts w:cs="B Nazanin" w:hint="cs"/>
+          <w:b/>
+          <w:bCs/>
+          <w:sz w:val="32"/>
+          <w:szCs w:val="32"/>
           <w:rtl/>
           <w:lang w:bidi="fa-IR"/>
         </w:rPr>
@@ -1071,7 +2601,6 @@
           <w:bCs/>
           <w:sz w:val="32"/>
           <w:szCs w:val="32"/>
-          <w:highlight w:val="yellow"/>
           <w:lang w:bidi="fa-IR"/>
         </w:rPr>
         <w:t xml:space="preserve"> </w:t>
@@ -1083,23 +2612,34 @@
           <w:bCs/>
           <w:sz w:val="32"/>
           <w:szCs w:val="32"/>
-          <w:highlight w:val="yellow"/>
-          <w:rtl/>
-          <w:lang w:bidi="fa-IR"/>
-        </w:rPr>
-        <w:t>است.</w:t>
-      </w:r>
-    </w:p>
-    <w:p>
-      <w:pPr>
-        <w:bidi/>
-        <w:rPr>
-          <w:rFonts w:cs="B Nazanin" w:hint="cs"/>
-          <w:b/>
-          <w:bCs/>
-          <w:sz w:val="32"/>
-          <w:szCs w:val="32"/>
-          <w:rtl/>
+          <w:rtl/>
+          <w:lang w:bidi="fa-IR"/>
+        </w:rPr>
+        <w:t>مربوط به فرایند ذخیره می شود. متن شامل ثبات های پردازنده ، حالت فرایند و اطلاعات مدیریت حافظه است</w:t>
+      </w:r>
+      <w:r>
+        <w:rPr>
+          <w:rFonts w:cs="B Nazanin" w:hint="cs"/>
+          <w:b/>
+          <w:bCs/>
+          <w:sz w:val="32"/>
+          <w:szCs w:val="32"/>
+          <w:rtl/>
+          <w:lang w:bidi="fa-IR"/>
+        </w:rPr>
+        <w:t>.</w:t>
+      </w:r>
+    </w:p>
+    <w:p>
+      <w:pPr>
+        <w:bidi/>
+        <w:jc w:val="lowKashida"/>
+        <w:rPr>
+          <w:rFonts w:cs="B Nazanin"/>
+          <w:b/>
+          <w:bCs/>
+          <w:sz w:val="32"/>
+          <w:szCs w:val="32"/>
           <w:lang w:bidi="fa-IR"/>
         </w:rPr>
       </w:pPr>
@@ -1112,6 +2652,100 @@
     </w:sectPr>
   </w:body>
 </w:document>
+</file>
+
+<file path=word/numbering.xml><?xml version="1.0" encoding="utf-8"?>
+<w:numbering xmlns:wpc="http://schemas.microsoft.com/office/word/2010/wordprocessingCanvas" xmlns:cx="http://schemas.microsoft.com/office/drawing/2014/chartex" xmlns:mc="http://schemas.openxmlformats.org/markup-compatibility/2006" xmlns:o="urn:schemas-microsoft-com:office:office" xmlns:r="http://schemas.openxmlformats.org/officeDocument/2006/relationships" xmlns:m="http://schemas.openxmlformats.org/officeDocument/2006/math" xmlns:v="urn:schemas-microsoft-com:vml" xmlns:wp14="http://schemas.microsoft.com/office/word/2010/wordprocessingDrawing" xmlns:wp="http://schemas.openxmlformats.org/drawingml/2006/wordprocessingDrawing" xmlns:w10="urn:schemas-microsoft-com:office:word" xmlns:w="http://schemas.openxmlformats.org/wordprocessingml/2006/main" xmlns:w14="http://schemas.microsoft.com/office/word/2010/wordml" xmlns:w15="http://schemas.microsoft.com/office/word/2012/wordml" xmlns:w16se="http://schemas.microsoft.com/office/word/2015/wordml/symex" xmlns:wpg="http://schemas.microsoft.com/office/word/2010/wordprocessingGroup" xmlns:wpi="http://schemas.microsoft.com/office/word/2010/wordprocessingInk" xmlns:wne="http://schemas.microsoft.com/office/word/2006/wordml" xmlns:wps="http://schemas.microsoft.com/office/word/2010/wordprocessingShape" mc:Ignorable="w14 w15 w16se wp14">
+  <w:abstractNum w:abstractNumId="0" w15:restartNumberingAfterBreak="0">
+    <w:nsid w:val="7BC04188"/>
+    <w:multiLevelType w:val="hybridMultilevel"/>
+    <w:tmpl w:val="9B300C8A"/>
+    <w:lvl w:ilvl="0" w:tplc="0409000F">
+      <w:start w:val="1"/>
+      <w:numFmt w:val="decimal"/>
+      <w:lvlText w:val="%1."/>
+      <w:lvlJc w:val="left"/>
+      <w:pPr>
+        <w:ind w:left="720" w:hanging="360"/>
+      </w:pPr>
+    </w:lvl>
+    <w:lvl w:ilvl="1" w:tplc="04090019" w:tentative="1">
+      <w:start w:val="1"/>
+      <w:numFmt w:val="lowerLetter"/>
+      <w:lvlText w:val="%2."/>
+      <w:lvlJc w:val="left"/>
+      <w:pPr>
+        <w:ind w:left="1440" w:hanging="360"/>
+      </w:pPr>
+    </w:lvl>
+    <w:lvl w:ilvl="2" w:tplc="0409001B" w:tentative="1">
+      <w:start w:val="1"/>
+      <w:numFmt w:val="lowerRoman"/>
+      <w:lvlText w:val="%3."/>
+      <w:lvlJc w:val="right"/>
+      <w:pPr>
+        <w:ind w:left="2160" w:hanging="180"/>
+      </w:pPr>
+    </w:lvl>
+    <w:lvl w:ilvl="3" w:tplc="0409000F" w:tentative="1">
+      <w:start w:val="1"/>
+      <w:numFmt w:val="decimal"/>
+      <w:lvlText w:val="%4."/>
+      <w:lvlJc w:val="left"/>
+      <w:pPr>
+        <w:ind w:left="2880" w:hanging="360"/>
+      </w:pPr>
+    </w:lvl>
+    <w:lvl w:ilvl="4" w:tplc="04090019" w:tentative="1">
+      <w:start w:val="1"/>
+      <w:numFmt w:val="lowerLetter"/>
+      <w:lvlText w:val="%5."/>
+      <w:lvlJc w:val="left"/>
+      <w:pPr>
+        <w:ind w:left="3600" w:hanging="360"/>
+      </w:pPr>
+    </w:lvl>
+    <w:lvl w:ilvl="5" w:tplc="0409001B" w:tentative="1">
+      <w:start w:val="1"/>
+      <w:numFmt w:val="lowerRoman"/>
+      <w:lvlText w:val="%6."/>
+      <w:lvlJc w:val="right"/>
+      <w:pPr>
+        <w:ind w:left="4320" w:hanging="180"/>
+      </w:pPr>
+    </w:lvl>
+    <w:lvl w:ilvl="6" w:tplc="0409000F" w:tentative="1">
+      <w:start w:val="1"/>
+      <w:numFmt w:val="decimal"/>
+      <w:lvlText w:val="%7."/>
+      <w:lvlJc w:val="left"/>
+      <w:pPr>
+        <w:ind w:left="5040" w:hanging="360"/>
+      </w:pPr>
+    </w:lvl>
+    <w:lvl w:ilvl="7" w:tplc="04090019" w:tentative="1">
+      <w:start w:val="1"/>
+      <w:numFmt w:val="lowerLetter"/>
+      <w:lvlText w:val="%8."/>
+      <w:lvlJc w:val="left"/>
+      <w:pPr>
+        <w:ind w:left="5760" w:hanging="360"/>
+      </w:pPr>
+    </w:lvl>
+    <w:lvl w:ilvl="8" w:tplc="0409001B" w:tentative="1">
+      <w:start w:val="1"/>
+      <w:numFmt w:val="lowerRoman"/>
+      <w:lvlText w:val="%9."/>
+      <w:lvlJc w:val="right"/>
+      <w:pPr>
+        <w:ind w:left="6480" w:hanging="180"/>
+      </w:pPr>
+    </w:lvl>
+  </w:abstractNum>
+  <w:num w:numId="1">
+    <w:abstractNumId w:val="0"/>
+  </w:num>
+</w:numbering>
 </file>
 
 <file path=word/styles.xml><?xml version="1.0" encoding="utf-8"?>
@@ -1535,6 +3169,17 @@
     <w:semiHidden/>
     <w:unhideWhenUsed/>
   </w:style>
+  <w:style w:type="paragraph" w:styleId="ListParagraph">
+    <w:name w:val="List Paragraph"/>
+    <w:basedOn w:val="Normal"/>
+    <w:uiPriority w:val="34"/>
+    <w:qFormat/>
+    <w:rsid w:val="000C0F39"/>
+    <w:pPr>
+      <w:ind w:left="720"/>
+      <w:contextualSpacing/>
+    </w:pPr>
+  </w:style>
 </w:styles>
 </file>
 

</xml_diff>

<commit_message>
update all lectures from 1 - 4
</commit_message>
<xml_diff>
--- a/Lecture-5/Lecture-5.docx
+++ b/Lecture-5/Lecture-5.docx
@@ -135,19 +135,7 @@
           <w:szCs w:val="36"/>
           <w:lang w:bidi="fa-IR"/>
         </w:rPr>
-        <w:t>P</w:t>
-      </w:r>
-      <w:r>
-        <w:rPr>
-          <w:rFonts w:cs="B Nazanin"/>
-          <w:b/>
-          <w:bCs/>
-          <w:color w:val="5B9BD5" w:themeColor="accent1"/>
-          <w:sz w:val="36"/>
-          <w:szCs w:val="36"/>
-          <w:lang w:bidi="fa-IR"/>
-        </w:rPr>
-        <w:t>riority</w:t>
+        <w:t>Priority</w:t>
       </w:r>
       <w:r>
         <w:rPr>
@@ -5617,6 +5605,7 @@
           <w:color w:val="70AD47" w:themeColor="accent6"/>
           <w:sz w:val="44"/>
           <w:szCs w:val="44"/>
+          <w:rtl/>
           <w:lang w:bidi="fa-IR"/>
         </w:rPr>
       </w:pPr>
@@ -5632,19 +5621,20 @@
           <w:lang w:bidi="fa-IR"/>
         </w:rPr>
         <w:lastRenderedPageBreak/>
-        <w:t>زمانبندی صف چند سطحی بازخوردی (فیدبک)(</w:t>
-      </w:r>
-      <w:r>
-        <w:rPr>
-          <w:rFonts w:cs="B Nazanin"/>
+        <w:t>زمانبندی صف چند سطحی بازخوردی (فیدبک)</w:t>
+      </w:r>
+      <w:r>
+        <w:rPr>
+          <w:rFonts w:cs="B Nazanin" w:hint="cs"/>
           <w:b/>
           <w:bCs/>
           <w:color w:val="70AD47" w:themeColor="accent6"/>
           <w:sz w:val="44"/>
           <w:szCs w:val="44"/>
-          <w:lang w:bidi="fa-IR"/>
-        </w:rPr>
-        <w:t>feedback</w:t>
+          <w:rtl/>
+          <w:lang w:bidi="fa-IR"/>
+        </w:rPr>
+        <w:t xml:space="preserve"> </w:t>
       </w:r>
       <w:r>
         <w:rPr>
@@ -5657,8 +5647,74 @@
           <w:rtl/>
           <w:lang w:bidi="fa-IR"/>
         </w:rPr>
+        <w:t>(</w:t>
+      </w:r>
+      <w:r>
+        <w:rPr>
+          <w:rFonts w:cs="B Nazanin"/>
+          <w:b/>
+          <w:bCs/>
+          <w:color w:val="70AD47" w:themeColor="accent6"/>
+          <w:sz w:val="44"/>
+          <w:szCs w:val="44"/>
+          <w:lang w:bidi="fa-IR"/>
+        </w:rPr>
+        <w:t>feedback</w:t>
+      </w:r>
+      <w:r>
+        <w:rPr>
+          <w:rFonts w:cs="B Nazanin" w:hint="cs"/>
+          <w:b/>
+          <w:bCs/>
+          <w:color w:val="70AD47" w:themeColor="accent6"/>
+          <w:sz w:val="44"/>
+          <w:szCs w:val="44"/>
+          <w:rtl/>
+          <w:lang w:bidi="fa-IR"/>
+        </w:rPr>
         <w:t>)</w:t>
       </w:r>
+    </w:p>
+    <w:p>
+      <w:pPr>
+        <w:bidi/>
+        <w:rPr>
+          <w:rFonts w:cs="B Nazanin"/>
+          <w:b/>
+          <w:bCs/>
+          <w:color w:val="70AD47" w:themeColor="accent6"/>
+          <w:sz w:val="44"/>
+          <w:szCs w:val="44"/>
+          <w:lang w:bidi="fa-IR"/>
+        </w:rPr>
+      </w:pPr>
+      <w:r>
+        <w:rPr>
+          <w:rFonts w:cs="B Nazanin" w:hint="cs"/>
+          <w:b/>
+          <w:bCs/>
+          <w:color w:val="70AD47" w:themeColor="accent6"/>
+          <w:sz w:val="44"/>
+          <w:szCs w:val="44"/>
+          <w:rtl/>
+          <w:lang w:bidi="fa-IR"/>
+        </w:rPr>
+        <w:t xml:space="preserve"> </w:t>
+      </w:r>
+      <w:r>
+        <w:rPr>
+          <w:rFonts w:cs="B Nazanin"/>
+          <w:b/>
+          <w:bCs/>
+          <w:color w:val="70AD47" w:themeColor="accent6"/>
+          <w:sz w:val="44"/>
+          <w:szCs w:val="44"/>
+          <w:lang w:bidi="fa-IR"/>
+        </w:rPr>
+        <w:t>Multilevel feedback queue</w:t>
+      </w:r>
+      <w:bookmarkStart w:id="0" w:name="_GoBack"/>
+      <w:bookmarkEnd w:id="0"/>
     </w:p>
     <w:p>
       <w:pPr>
@@ -5892,7 +5948,18 @@
           <w:rtl/>
           <w:lang w:bidi="fa-IR"/>
         </w:rPr>
-        <w:t xml:space="preserve"> و محاوره ای، در صف هایی با اولویت بالاتر قرار می گیرند. به طور مشابه ، فرایندی که به مدت زیادی در صفی با اولویت پایین تر منتظر می ماند، ممکن است به صفی با اولویت بالاتر منتقل شود. در این شکل سالمندی (</w:t>
+        <w:t xml:space="preserve"> و محاوره ای، در صف هایی با اولویت بالاتر قرار می گیرند. به طور مشابه ، فرایندی که به مدت زیادی در صفی با اولویت پایین تر منتظر می ماند، ممکن است به صفی با اولویت </w:t>
+      </w:r>
+      <w:r>
+        <w:rPr>
+          <w:rFonts w:cs="B Nazanin" w:hint="cs"/>
+          <w:sz w:val="36"/>
+          <w:szCs w:val="36"/>
+          <w:rtl/>
+          <w:lang w:bidi="fa-IR"/>
+        </w:rPr>
+        <w:lastRenderedPageBreak/>
+        <w:t>بالاتر منتقل شود. در این شکل سالمندی (</w:t>
       </w:r>
       <w:r>
         <w:rPr>
@@ -5930,7 +5997,190 @@
           <w:rtl/>
           <w:lang w:bidi="fa-IR"/>
         </w:rPr>
-        <w:t xml:space="preserve">، از مشکل گرسنگی (قحطی) </w:t>
+        <w:t>، از مشکل گرسنگی (قحطی) (</w:t>
+      </w:r>
+      <w:r>
+        <w:rPr>
+          <w:rFonts w:cs="B Nazanin"/>
+          <w:sz w:val="36"/>
+          <w:szCs w:val="36"/>
+          <w:lang w:bidi="fa-IR"/>
+        </w:rPr>
+        <w:t>starving</w:t>
+      </w:r>
+      <w:r>
+        <w:rPr>
+          <w:rFonts w:cs="B Nazanin" w:hint="cs"/>
+          <w:sz w:val="36"/>
+          <w:szCs w:val="36"/>
+          <w:rtl/>
+          <w:lang w:bidi="fa-IR"/>
+        </w:rPr>
+        <w:t>)</w:t>
+      </w:r>
+      <w:r>
+        <w:rPr>
+          <w:rFonts w:cs="B Nazanin"/>
+          <w:sz w:val="36"/>
+          <w:szCs w:val="36"/>
+          <w:lang w:bidi="fa-IR"/>
+        </w:rPr>
+        <w:t xml:space="preserve"> </w:t>
+      </w:r>
+      <w:r>
+        <w:rPr>
+          <w:rFonts w:cs="B Nazanin" w:hint="cs"/>
+          <w:sz w:val="36"/>
+          <w:szCs w:val="36"/>
+          <w:rtl/>
+          <w:lang w:bidi="fa-IR"/>
+        </w:rPr>
+        <w:t xml:space="preserve"> جلوگیری می شود به عنوان مثال، یک زمانبند صف چند سطحی بازخوردی ، با سه صف را در نظر بگیرید گه از صف تا 2 شماره گذاری شده اند.</w:t>
+      </w:r>
+    </w:p>
+    <w:p>
+      <w:pPr>
+        <w:bidi/>
+        <w:jc w:val="both"/>
+        <w:rPr>
+          <w:rFonts w:cs="B Nazanin"/>
+          <w:sz w:val="36"/>
+          <w:szCs w:val="36"/>
+          <w:lang w:bidi="fa-IR"/>
+        </w:rPr>
+      </w:pPr>
+      <w:r>
+        <w:rPr>
+          <w:rFonts w:cs="B Nazanin" w:hint="cs"/>
+          <w:sz w:val="36"/>
+          <w:szCs w:val="36"/>
+          <w:rtl/>
+          <w:lang w:bidi="fa-IR"/>
+        </w:rPr>
+        <w:t>زمانبند ابتدا تمام فرایند های موجود در صف را اجرا می کند. وقتی صف صفر خالی باشد، فرایند های صف 1 اجرا می شوند. به همین ترتیب، فرایند های صف 2 وقتی اجرا می شوند که صف های 0 و 1 خالی باشند. فرایندی که برای صف 1 می آید. یک فرایند از صف 2 را قبضه می کند. به همین ترتیب، هر فرایند موجود در صف 1 ، توسط فرایندی که جدیدا وارد صف صفر می شود ، قبضه (</w:t>
+      </w:r>
+      <w:r>
+        <w:rPr>
+          <w:rFonts w:cs="B Nazanin"/>
+          <w:sz w:val="36"/>
+          <w:szCs w:val="36"/>
+          <w:lang w:bidi="fa-IR"/>
+        </w:rPr>
+        <w:t>Preemptive</w:t>
+      </w:r>
+      <w:r>
+        <w:rPr>
+          <w:rFonts w:cs="B Nazanin" w:hint="cs"/>
+          <w:sz w:val="36"/>
+          <w:szCs w:val="36"/>
+          <w:rtl/>
+          <w:lang w:bidi="fa-IR"/>
+        </w:rPr>
+        <w:t>) می شود</w:t>
+      </w:r>
+    </w:p>
+    <w:p>
+      <w:pPr>
+        <w:bidi/>
+        <w:jc w:val="both"/>
+        <w:rPr>
+          <w:rFonts w:cs="B Nazanin"/>
+          <w:sz w:val="36"/>
+          <w:szCs w:val="36"/>
+          <w:rtl/>
+          <w:lang w:bidi="fa-IR"/>
+        </w:rPr>
+      </w:pPr>
+      <w:r>
+        <w:rPr>
+          <w:rFonts w:cs="B Nazanin" w:hint="cs"/>
+          <w:sz w:val="36"/>
+          <w:szCs w:val="36"/>
+          <w:rtl/>
+          <w:lang w:bidi="fa-IR"/>
+        </w:rPr>
+        <w:t xml:space="preserve">فرایندی که می خواهد به صف آماده وارد شود در صف صفر قرار می گیرد. به هر فرایند در صف صفر، کوانتوم زمانی 8 میلی ثانیه  ای نسبت داده می شود. اگر فرایندی در این مدت زمان به اتمام نرسد، به انتهای صف 1 منتقل می شود. اگر صف صفر خالی باشد، به فرایند موجود در ابتدای صف 1 ، کوانتوم زمانی 16 میلی ثانیه ای تخصیص می یابد. اگر اجرای ان در این مدت زمان کامل نشد، قبضه می شود و در صف 2 قرار داده می شود. در صورتی که هر یک از دو صف 0 و 1 خالی باشند؛ فرایند های موجود در صف 2 بر اساس الگوریتم </w:t>
+      </w:r>
+      <w:r>
+        <w:rPr>
+          <w:rFonts w:cs="B Nazanin"/>
+          <w:sz w:val="36"/>
+          <w:szCs w:val="36"/>
+          <w:lang w:bidi="fa-IR"/>
+        </w:rPr>
+        <w:t>FCFS</w:t>
+      </w:r>
+      <w:r>
+        <w:rPr>
+          <w:rFonts w:cs="B Nazanin" w:hint="cs"/>
+          <w:sz w:val="36"/>
+          <w:szCs w:val="36"/>
+          <w:rtl/>
+          <w:lang w:bidi="fa-IR"/>
+        </w:rPr>
+        <w:t xml:space="preserve"> اجرا می شوند.</w:t>
+      </w:r>
+    </w:p>
+    <w:p>
+      <w:pPr>
+        <w:bidi/>
+        <w:jc w:val="both"/>
+        <w:rPr>
+          <w:rFonts w:cs="B Nazanin"/>
+          <w:sz w:val="36"/>
+          <w:szCs w:val="36"/>
+          <w:rtl/>
+          <w:lang w:bidi="fa-IR"/>
+        </w:rPr>
+      </w:pPr>
+      <w:r>
+        <w:rPr>
+          <w:rFonts w:cs="B Nazanin" w:hint="cs"/>
+          <w:sz w:val="36"/>
+          <w:szCs w:val="36"/>
+          <w:rtl/>
+          <w:lang w:bidi="fa-IR"/>
+        </w:rPr>
+        <w:t>این الگوریتم زمانبندی ، به فرایندی که انفجار پردازنده ی آن کمتر یا مساوی 8 میلی ثانیه ای باشد، بالاترین اولویت را می دهد. چنین فرایندی، سریعا پردازنده را در اختیار می گیرد، انفجار پردازنده ی خودش را انجام</w:t>
+      </w:r>
+      <w:r>
+        <w:rPr>
+          <w:rFonts w:cs="B Nazanin" w:hint="cs"/>
+          <w:sz w:val="36"/>
+          <w:szCs w:val="36"/>
+          <w:rtl/>
+          <w:lang w:bidi="fa-IR"/>
+        </w:rPr>
+        <w:t xml:space="preserve"> می </w:t>
+      </w:r>
+      <w:r>
+        <w:rPr>
+          <w:rFonts w:cs="B Nazanin" w:hint="cs"/>
+          <w:sz w:val="36"/>
+          <w:szCs w:val="36"/>
+          <w:rtl/>
+          <w:lang w:bidi="fa-IR"/>
+        </w:rPr>
+        <w:t xml:space="preserve">دهد و به انفجار بعدی </w:t>
+      </w:r>
+      <w:r>
+        <w:rPr>
+          <w:rFonts w:cs="B Nazanin"/>
+          <w:sz w:val="36"/>
+          <w:szCs w:val="36"/>
+          <w:lang w:bidi="fa-IR"/>
+        </w:rPr>
+        <w:t>i/o</w:t>
+      </w:r>
+      <w:r>
+        <w:rPr>
+          <w:rFonts w:cs="B Nazanin" w:hint="cs"/>
+          <w:sz w:val="36"/>
+          <w:szCs w:val="36"/>
+          <w:rtl/>
+          <w:lang w:bidi="fa-IR"/>
+        </w:rPr>
+        <w:t xml:space="preserve"> خود می رود فرایند هایی که به بیش از (16+8) کوانتوم زمانی نیاز داشته باشند، گرچه اولویت کمتری نسبت به فرایند های کوتاه تر دارند ، ولی سریعا اجرا می شوند. فرایند های </w:t>
       </w:r>
       <w:r>
         <w:rPr>
@@ -5941,190 +6191,7 @@
           <w:lang w:bidi="fa-IR"/>
         </w:rPr>
         <w:lastRenderedPageBreak/>
-        <w:t>(</w:t>
-      </w:r>
-      <w:r>
-        <w:rPr>
-          <w:rFonts w:cs="B Nazanin"/>
-          <w:sz w:val="36"/>
-          <w:szCs w:val="36"/>
-          <w:lang w:bidi="fa-IR"/>
-        </w:rPr>
-        <w:t>starving</w:t>
-      </w:r>
-      <w:r>
-        <w:rPr>
-          <w:rFonts w:cs="B Nazanin" w:hint="cs"/>
-          <w:sz w:val="36"/>
-          <w:szCs w:val="36"/>
-          <w:rtl/>
-          <w:lang w:bidi="fa-IR"/>
-        </w:rPr>
-        <w:t>)</w:t>
-      </w:r>
-      <w:r>
-        <w:rPr>
-          <w:rFonts w:cs="B Nazanin"/>
-          <w:sz w:val="36"/>
-          <w:szCs w:val="36"/>
-          <w:lang w:bidi="fa-IR"/>
-        </w:rPr>
-        <w:t xml:space="preserve"> </w:t>
-      </w:r>
-      <w:r>
-        <w:rPr>
-          <w:rFonts w:cs="B Nazanin" w:hint="cs"/>
-          <w:sz w:val="36"/>
-          <w:szCs w:val="36"/>
-          <w:rtl/>
-          <w:lang w:bidi="fa-IR"/>
-        </w:rPr>
-        <w:t xml:space="preserve"> جلوگیری می شود به عنوان مثال، یک زمانبند صف چند سطحی بازخوردی ، با سه صف را در نظر بگیرید گه از صف تا 2 شماره گذاری شده اند.</w:t>
-      </w:r>
-    </w:p>
-    <w:p>
-      <w:pPr>
-        <w:bidi/>
-        <w:jc w:val="both"/>
-        <w:rPr>
-          <w:rFonts w:cs="B Nazanin"/>
-          <w:sz w:val="36"/>
-          <w:szCs w:val="36"/>
-          <w:lang w:bidi="fa-IR"/>
-        </w:rPr>
-      </w:pPr>
-      <w:r>
-        <w:rPr>
-          <w:rFonts w:cs="B Nazanin" w:hint="cs"/>
-          <w:sz w:val="36"/>
-          <w:szCs w:val="36"/>
-          <w:rtl/>
-          <w:lang w:bidi="fa-IR"/>
-        </w:rPr>
-        <w:t>زمانبند ابتدا تمام فرایند های موجود در صف را اجرا می کند. وقتی صف صفر خالی باشد، فرایند های صف 1 اجرا می شوند. به همین ترتیب، فرایند های صف 2 وقتی اجرا می شوند که صف های 0 و 1 خالی باشند. فرایندی که برای صف 1 می آید. یک فرایند از صف 2 را قبضه می کند. به همین ترتیب، هر فرایند موجود در صف 1 ، توسط فرایندی که جدیدا وارد صف صفر می شود ، قبضه (</w:t>
-      </w:r>
-      <w:r>
-        <w:rPr>
-          <w:rFonts w:cs="B Nazanin"/>
-          <w:sz w:val="36"/>
-          <w:szCs w:val="36"/>
-          <w:lang w:bidi="fa-IR"/>
-        </w:rPr>
-        <w:t>Preemptive</w:t>
-      </w:r>
-      <w:r>
-        <w:rPr>
-          <w:rFonts w:cs="B Nazanin" w:hint="cs"/>
-          <w:sz w:val="36"/>
-          <w:szCs w:val="36"/>
-          <w:rtl/>
-          <w:lang w:bidi="fa-IR"/>
-        </w:rPr>
-        <w:t>) می شود</w:t>
-      </w:r>
-    </w:p>
-    <w:p>
-      <w:pPr>
-        <w:bidi/>
-        <w:jc w:val="both"/>
-        <w:rPr>
-          <w:rFonts w:cs="B Nazanin"/>
-          <w:sz w:val="36"/>
-          <w:szCs w:val="36"/>
-          <w:rtl/>
-          <w:lang w:bidi="fa-IR"/>
-        </w:rPr>
-      </w:pPr>
-      <w:r>
-        <w:rPr>
-          <w:rFonts w:cs="B Nazanin" w:hint="cs"/>
-          <w:sz w:val="36"/>
-          <w:szCs w:val="36"/>
-          <w:rtl/>
-          <w:lang w:bidi="fa-IR"/>
-        </w:rPr>
-        <w:t xml:space="preserve">فرایندی که می خواهد به صف آماده وارد شود در صف صفر قرار می گیرد. به هر فرایند در صف صفر، کوانتوم زمانی 8 میلی ثانیه  ای نسبت داده می شود. اگر فرایندی در این مدت زمان به اتمام نرسد، به انتهای صف 1 منتقل می شود. اگر صف صفر خالی باشد، به فرایند موجود در ابتدای صف 1 ، کوانتوم زمانی 16 میلی ثانیه ای تخصیص می یابد. اگر اجرای ان در این مدت زمان کامل نشد، قبضه می شود و در صف 2 قرار داده می شود. در صورتی که هر یک از دو صف 0 و 1 خالی باشند؛ فرایند های موجود در صف 2 بر اساس الگوریتم </w:t>
-      </w:r>
-      <w:r>
-        <w:rPr>
-          <w:rFonts w:cs="B Nazanin"/>
-          <w:sz w:val="36"/>
-          <w:szCs w:val="36"/>
-          <w:lang w:bidi="fa-IR"/>
-        </w:rPr>
-        <w:t>FCFS</w:t>
-      </w:r>
-      <w:r>
-        <w:rPr>
-          <w:rFonts w:cs="B Nazanin" w:hint="cs"/>
-          <w:sz w:val="36"/>
-          <w:szCs w:val="36"/>
-          <w:rtl/>
-          <w:lang w:bidi="fa-IR"/>
-        </w:rPr>
-        <w:t xml:space="preserve"> اجرا می شوند.</w:t>
-      </w:r>
-    </w:p>
-    <w:p>
-      <w:pPr>
-        <w:bidi/>
-        <w:jc w:val="both"/>
-        <w:rPr>
-          <w:rFonts w:cs="B Nazanin"/>
-          <w:sz w:val="36"/>
-          <w:szCs w:val="36"/>
-          <w:rtl/>
-          <w:lang w:bidi="fa-IR"/>
-        </w:rPr>
-      </w:pPr>
-      <w:r>
-        <w:rPr>
-          <w:rFonts w:cs="B Nazanin" w:hint="cs"/>
-          <w:sz w:val="36"/>
-          <w:szCs w:val="36"/>
-          <w:rtl/>
-          <w:lang w:bidi="fa-IR"/>
-        </w:rPr>
-        <w:t>این الگوریتم زمانبندی ، به فرایندی که انفجار پردازنده ی آن کمتر یا مساوی 8 میلی ثانیه ای باشد، بالاترین اولویت را می دهد. چنین فرایندی، سریعا پردازنده را در اختیار می گیرد، انفجار پردازنده ی خودش را انجام</w:t>
-      </w:r>
-      <w:r>
-        <w:rPr>
-          <w:rFonts w:cs="B Nazanin" w:hint="cs"/>
-          <w:sz w:val="36"/>
-          <w:szCs w:val="36"/>
-          <w:rtl/>
-          <w:lang w:bidi="fa-IR"/>
-        </w:rPr>
-        <w:t xml:space="preserve"> می </w:t>
-      </w:r>
-      <w:r>
-        <w:rPr>
-          <w:rFonts w:cs="B Nazanin" w:hint="cs"/>
-          <w:sz w:val="36"/>
-          <w:szCs w:val="36"/>
-          <w:rtl/>
-          <w:lang w:bidi="fa-IR"/>
-        </w:rPr>
-        <w:t xml:space="preserve">دهد و به انفجار بعدی </w:t>
-      </w:r>
-      <w:r>
-        <w:rPr>
-          <w:rFonts w:cs="B Nazanin"/>
-          <w:sz w:val="36"/>
-          <w:szCs w:val="36"/>
-          <w:lang w:bidi="fa-IR"/>
-        </w:rPr>
-        <w:t>i/o</w:t>
-      </w:r>
-      <w:r>
-        <w:rPr>
-          <w:rFonts w:cs="B Nazanin" w:hint="cs"/>
-          <w:sz w:val="36"/>
-          <w:szCs w:val="36"/>
-          <w:rtl/>
-          <w:lang w:bidi="fa-IR"/>
-        </w:rPr>
-        <w:t xml:space="preserve"> خود می رود فرایند هایی که به بیش از (16+8) کوانتوم زمانی نیاز داشته باشند، گرچه اولویت کمتری نسبت به فرایند های کوتاه تر دارند ، ولی سریعا اجرا می شوند. فرایند های طولانی با زمان بیشتر از 24 کوانتوم زمانی، به طور خودکار به صف 2 می روند و به ترتیب </w:t>
+        <w:t xml:space="preserve">طولانی با زمان بیشتر از 24 کوانتوم زمانی، به طور خودکار به صف 2 می روند و به ترتیب </w:t>
       </w:r>
       <w:r>
         <w:rPr>
@@ -6169,7 +6236,6 @@
           <w:rtl/>
           <w:lang w:bidi="fa-IR"/>
         </w:rPr>
-        <w:lastRenderedPageBreak/>
         <w:t>زمانبند صف چند سطحی بازخوردی با پارامتر های زیر تعریف می شوند</w:t>
       </w:r>
     </w:p>
@@ -6328,8 +6394,6 @@
         </w:rPr>
         <w:t>عیین می کند فرایندی که نیاز به خ</w:t>
       </w:r>
-      <w:bookmarkStart w:id="0" w:name="_GoBack"/>
-      <w:bookmarkEnd w:id="0"/>
       <w:r>
         <w:rPr>
           <w:rFonts w:cs="B Nazanin" w:hint="cs"/>

</xml_diff>